<commit_message>
added Homework 5 problem 5
</commit_message>
<xml_diff>
--- a/Data Structures/05HomeworkTreeTraversal/Assignment/5. Tree-and-Graph-Traversal-Algorithms-Homework.docx
+++ b/Data Structures/05HomeworkTreeTraversal/Assignment/5. Tree-and-Graph-Traversal-Algorithms-Homework.docx
@@ -1,6 +1,6 @@
 
 <file path=word/document.xml><?xml version="1.0" encoding="utf-8"?>
-<w:document xmlns:wpc="http://schemas.microsoft.com/office/word/2010/wordprocessingCanvas" xmlns:mc="http://schemas.openxmlformats.org/markup-compatibility/2006" xmlns:o="urn:schemas-microsoft-com:office:office" xmlns:r="http://schemas.openxmlformats.org/officeDocument/2006/relationships" xmlns:m="http://schemas.openxmlformats.org/officeDocument/2006/math" xmlns:v="urn:schemas-microsoft-com:vml" xmlns:wp14="http://schemas.microsoft.com/office/word/2010/wordprocessingDrawing" xmlns:wp="http://schemas.openxmlformats.org/drawingml/2006/wordprocessingDrawing" xmlns:w10="urn:schemas-microsoft-com:office:word" xmlns:w="http://schemas.openxmlformats.org/wordprocessingml/2006/main" xmlns:w14="http://schemas.microsoft.com/office/word/2010/wordml" xmlns:w15="http://schemas.microsoft.com/office/word/2012/wordml" xmlns:wpg="http://schemas.microsoft.com/office/word/2010/wordprocessingGroup" xmlns:wpi="http://schemas.microsoft.com/office/word/2010/wordprocessingInk" xmlns:wne="http://schemas.microsoft.com/office/word/2006/wordml" xmlns:wps="http://schemas.microsoft.com/office/word/2010/wordprocessingShape" mc:Ignorable="w14 w15 wp14">
+<w:document xmlns:wpc="http://schemas.microsoft.com/office/word/2010/wordprocessingCanvas" xmlns:mc="http://schemas.openxmlformats.org/markup-compatibility/2006" xmlns:o="urn:schemas-microsoft-com:office:office" xmlns:r="http://schemas.openxmlformats.org/officeDocument/2006/relationships" xmlns:m="http://schemas.openxmlformats.org/officeDocument/2006/math" xmlns:v="urn:schemas-microsoft-com:vml" xmlns:wp14="http://schemas.microsoft.com/office/word/2010/wordprocessingDrawing" xmlns:wp="http://schemas.openxmlformats.org/drawingml/2006/wordprocessingDrawing" xmlns:w10="urn:schemas-microsoft-com:office:word" xmlns:w="http://schemas.openxmlformats.org/wordprocessingml/2006/main" xmlns:w14="http://schemas.microsoft.com/office/word/2010/wordml" xmlns:wpg="http://schemas.microsoft.com/office/word/2010/wordprocessingGroup" xmlns:wpi="http://schemas.microsoft.com/office/word/2010/wordprocessingInk" xmlns:wne="http://schemas.microsoft.com/office/word/2006/wordml" xmlns:wps="http://schemas.microsoft.com/office/word/2010/wordprocessingShape" mc:Ignorable="w14 wp14">
   <w:body>
     <w:p>
       <w:pPr>
@@ -34,7 +34,7 @@
       <w:r>
         <w:t xml:space="preserve"> for the </w:t>
       </w:r>
-      <w:hyperlink r:id="rId8" w:history="1">
+      <w:hyperlink r:id="rId9" w:history="1">
         <w:r>
           <w:rPr>
             <w:rStyle w:val="Hyperlink"/>
@@ -1314,7 +1314,7 @@
                           <pic:cNvPicPr/>
                         </pic:nvPicPr>
                         <pic:blipFill rotWithShape="1">
-                          <a:blip r:embed="rId9" cstate="print">
+                          <a:blip r:embed="rId10" cstate="print">
                             <a:extLst>
                               <a:ext uri="{28A0092B-C50C-407E-A947-70E740481C1C}">
                                 <a14:useLocalDpi xmlns:a14="http://schemas.microsoft.com/office/drawing/2010/main" val="0"/>
@@ -1536,7 +1536,6 @@
                 <w:noProof/>
                 <w:lang w:val="bg-BG" w:eastAsia="ja-JP"/>
               </w:rPr>
-              <w:lastRenderedPageBreak/>
               <w:t>9 13</w:t>
             </w:r>
           </w:p>
@@ -1617,6 +1616,7 @@
                 <w:noProof/>
                 <w:lang w:val="bg-BG" w:eastAsia="ja-JP"/>
               </w:rPr>
+              <w:lastRenderedPageBreak/>
               <w:t>0 14</w:t>
             </w:r>
           </w:p>
@@ -1855,7 +1855,6 @@
               <w:rPr>
                 <w:noProof/>
               </w:rPr>
-              <w:lastRenderedPageBreak/>
               <w:drawing>
                 <wp:inline distT="0" distB="0" distL="0" distR="0" wp14:anchorId="78551C40" wp14:editId="5A54F1CC">
                   <wp:extent cx="2688778" cy="2000250"/>
@@ -1872,7 +1871,7 @@
                           <pic:cNvPicPr/>
                         </pic:nvPicPr>
                         <pic:blipFill rotWithShape="1">
-                          <a:blip r:embed="rId10" cstate="print">
+                          <a:blip r:embed="rId11" cstate="print">
                             <a:extLst>
                               <a:ext uri="{28A0092B-C50C-407E-A947-70E740481C1C}">
                                 <a14:useLocalDpi xmlns:a14="http://schemas.microsoft.com/office/drawing/2010/main" val="0"/>
@@ -2345,7 +2344,7 @@
                           </pic:cNvPicPr>
                         </pic:nvPicPr>
                         <pic:blipFill>
-                          <a:blip r:embed="rId11">
+                          <a:blip r:embed="rId12">
                             <a:extLst>
                               <a:ext uri="{28A0092B-C50C-407E-A947-70E740481C1C}">
                                 <a14:useLocalDpi xmlns:a14="http://schemas.microsoft.com/office/drawing/2010/main" val="0"/>
@@ -2844,7 +2843,7 @@
                           </pic:cNvPicPr>
                         </pic:nvPicPr>
                         <pic:blipFill>
-                          <a:blip r:embed="rId12" cstate="print">
+                          <a:blip r:embed="rId13" cstate="print">
                             <a:extLst>
                               <a:ext uri="{28A0092B-C50C-407E-A947-70E740481C1C}">
                                 <a14:useLocalDpi xmlns:a14="http://schemas.microsoft.com/office/drawing/2010/main" val="0"/>
@@ -2880,7 +2879,6 @@
       <w:pPr>
         <w:pStyle w:val="Heading5"/>
         <w:spacing w:before="200"/>
-        <w15:collapsed/>
         <w:rPr>
           <w:lang w:val="en-GB"/>
         </w:rPr>
@@ -3114,7 +3112,7 @@
                     </pic:cNvPicPr>
                   </pic:nvPicPr>
                   <pic:blipFill>
-                    <a:blip r:embed="rId13">
+                    <a:blip r:embed="rId14">
                       <a:extLst>
                         <a:ext uri="{28A0092B-C50C-407E-A947-70E740481C1C}">
                           <a14:useLocalDpi xmlns:a14="http://schemas.microsoft.com/office/drawing/2010/main" val="0"/>
@@ -3207,6 +3205,7 @@
         <w:rPr>
           <w:noProof/>
         </w:rPr>
+        <w:lastRenderedPageBreak/>
         <w:drawing>
           <wp:inline distT="0" distB="0" distL="0" distR="0">
             <wp:extent cx="3968750" cy="2432050"/>
@@ -3225,7 +3224,7 @@
                     </pic:cNvPicPr>
                   </pic:nvPicPr>
                   <pic:blipFill>
-                    <a:blip r:embed="rId14">
+                    <a:blip r:embed="rId15">
                       <a:extLst>
                         <a:ext uri="{28A0092B-C50C-407E-A947-70E740481C1C}">
                           <a14:useLocalDpi xmlns:a14="http://schemas.microsoft.com/office/drawing/2010/main" val="0"/>
@@ -3324,7 +3323,21 @@
         <w:rPr>
           <w:lang w:val="en-GB"/>
         </w:rPr>
-        <w:t>If multiple nodes has no parent, print "</w:t>
+        <w:t xml:space="preserve">If multiple nodes </w:t>
+      </w:r>
+      <w:proofErr w:type="gramStart"/>
+      <w:r>
+        <w:rPr>
+          <w:lang w:val="en-GB"/>
+        </w:rPr>
+        <w:t>has</w:t>
+      </w:r>
+      <w:proofErr w:type="gramEnd"/>
+      <w:r>
+        <w:rPr>
+          <w:lang w:val="en-GB"/>
+        </w:rPr>
+        <w:t xml:space="preserve"> no parent, print "</w:t>
       </w:r>
       <w:r>
         <w:rPr>
@@ -3712,7 +3725,6 @@
         <w:rPr>
           <w:lang w:val="en-GB"/>
         </w:rPr>
-        <w:lastRenderedPageBreak/>
         <w:t>At</w:t>
       </w:r>
       <w:r>
@@ -4680,7 +4692,7 @@
                           </pic:cNvPicPr>
                         </pic:nvPicPr>
                         <pic:blipFill>
-                          <a:blip r:embed="rId15">
+                          <a:blip r:embed="rId16">
                             <a:extLst>
                               <a:ext uri="{28A0092B-C50C-407E-A947-70E740481C1C}">
                                 <a14:useLocalDpi xmlns:a14="http://schemas.microsoft.com/office/drawing/2010/main" val="0"/>
@@ -4748,6 +4760,7 @@
                 <w:noProof/>
                 <w:lang w:eastAsia="ja-JP"/>
               </w:rPr>
+              <w:lastRenderedPageBreak/>
               <w:t>5</w:t>
             </w:r>
           </w:p>
@@ -5268,7 +5281,7 @@
                           </pic:cNvPicPr>
                         </pic:nvPicPr>
                         <pic:blipFill>
-                          <a:blip r:embed="rId16">
+                          <a:blip r:embed="rId17">
                             <a:extLst>
                               <a:ext uri="{28A0092B-C50C-407E-A947-70E740481C1C}">
                                 <a14:useLocalDpi xmlns:a14="http://schemas.microsoft.com/office/drawing/2010/main" val="0"/>
@@ -5887,7 +5900,7 @@
                           </pic:cNvPicPr>
                         </pic:nvPicPr>
                         <pic:blipFill>
-                          <a:blip r:embed="rId17" cstate="print">
+                          <a:blip r:embed="rId18" cstate="print">
                             <a:extLst>
                               <a:ext uri="{28A0092B-C50C-407E-A947-70E740481C1C}">
                                 <a14:useLocalDpi xmlns:a14="http://schemas.microsoft.com/office/drawing/2010/main" val="0"/>
@@ -5923,7 +5936,6 @@
       <w:pPr>
         <w:pStyle w:val="Heading5"/>
         <w:spacing w:before="200"/>
-        <w15:collapsed/>
       </w:pPr>
       <w:r>
         <w:t>Hint</w:t>
@@ -6162,7 +6174,6 @@
         <w:rPr>
           <w:lang w:val="en-GB"/>
         </w:rPr>
-        <w:lastRenderedPageBreak/>
         <w:t xml:space="preserve">If </w:t>
       </w:r>
       <w:r>
@@ -6255,7 +6266,7 @@
                     </pic:cNvPicPr>
                   </pic:nvPicPr>
                   <pic:blipFill>
-                    <a:blip r:embed="rId18">
+                    <a:blip r:embed="rId19">
                       <a:extLst>
                         <a:ext uri="{28A0092B-C50C-407E-A947-70E740481C1C}">
                           <a14:useLocalDpi xmlns:a14="http://schemas.microsoft.com/office/drawing/2010/main" val="0"/>
@@ -6321,6 +6332,7 @@
         <w:rPr>
           <w:lang w:val="en-GB"/>
         </w:rPr>
+        <w:lastRenderedPageBreak/>
         <w:t xml:space="preserve">The first line holds </w:t>
       </w:r>
       <w:r>
@@ -7068,7 +7080,6 @@
                 <w:bCs/>
                 <w:noProof/>
               </w:rPr>
-              <w:lastRenderedPageBreak/>
               <w:drawing>
                 <wp:inline distT="0" distB="0" distL="0" distR="0" wp14:anchorId="3B9926A3" wp14:editId="7D6C0444">
                   <wp:extent cx="2209800" cy="1887995"/>
@@ -7087,7 +7098,7 @@
                           </pic:cNvPicPr>
                         </pic:nvPicPr>
                         <pic:blipFill>
-                          <a:blip r:embed="rId19" cstate="print">
+                          <a:blip r:embed="rId20" cstate="print">
                             <a:extLst>
                               <a:ext uri="{28A0092B-C50C-407E-A947-70E740481C1C}">
                                 <a14:useLocalDpi xmlns:a14="http://schemas.microsoft.com/office/drawing/2010/main" val="0"/>
@@ -7123,16 +7134,14 @@
       <w:pPr>
         <w:pStyle w:val="Heading5"/>
         <w:spacing w:before="200"/>
-        <w15:collapsed/>
-        <w:rPr>
-          <w:lang w:val="en-GB"/>
-        </w:rPr>
-      </w:pPr>
-      <w:r>
-        <w:rPr>
-          <w:lang w:val="en-GB"/>
-        </w:rPr>
-        <w:lastRenderedPageBreak/>
+        <w:rPr>
+          <w:lang w:val="en-GB"/>
+        </w:rPr>
+      </w:pPr>
+      <w:r>
+        <w:rPr>
+          <w:lang w:val="en-GB"/>
+        </w:rPr>
         <w:t>Hints (Click on the arrow to show)</w:t>
       </w:r>
     </w:p>
@@ -7666,10 +7675,10 @@
         <w:tblLook w:val="0000" w:firstRow="0" w:lastRow="0" w:firstColumn="0" w:lastColumn="0" w:noHBand="0" w:noVBand="0"/>
       </w:tblPr>
       <w:tblGrid>
-        <w:gridCol w:w="814"/>
+        <w:gridCol w:w="818"/>
         <w:gridCol w:w="856"/>
-        <w:gridCol w:w="2993"/>
-        <w:gridCol w:w="5652"/>
+        <w:gridCol w:w="3049"/>
+        <w:gridCol w:w="5820"/>
       </w:tblGrid>
       <w:tr>
         <w:trPr>
@@ -7706,6 +7715,7 @@
                 <w:rStyle w:val="Strong"/>
                 <w:noProof/>
               </w:rPr>
+              <w:lastRenderedPageBreak/>
               <w:t>Input</w:t>
             </w:r>
           </w:p>
@@ -8390,7 +8400,7 @@
                     </wp:anchor>
                   </w:drawing>
                 </mc:Choice>
-                <mc:Fallback>
+                <mc:Fallback xmlns:w15="http://schemas.microsoft.com/office/word/2012/wordml">
                   <w:pict>
                     <v:oval w14:anchorId="3E98E362" id="Oval 75" o:spid="_x0000_s1026" style="position:absolute;margin-left:180.1pt;margin-top:122.9pt;width:35.5pt;height:34.6pt;z-index:251728896;visibility:visible;mso-wrap-style:square;mso-width-percent:0;mso-height-percent:0;mso-wrap-distance-left:9pt;mso-wrap-distance-top:0;mso-wrap-distance-right:9pt;mso-wrap-distance-bottom:0;mso-position-horizontal:absolute;mso-position-horizontal-relative:text;mso-position-vertical:absolute;mso-position-vertical-relative:text;mso-width-percent:0;mso-height-percent:0;mso-width-relative:margin;mso-height-relative:margin;v-text-anchor:middle" o:gfxdata="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" fillcolor="#9bbb59" strokecolor="#71893f" strokeweight="2pt">
                       <v:textbox inset="1mm,,1mm">
@@ -8481,7 +8491,7 @@
                     </wp:anchor>
                   </w:drawing>
                 </mc:Choice>
-                <mc:Fallback>
+                <mc:Fallback xmlns:w15="http://schemas.microsoft.com/office/word/2012/wordml">
                   <w:pict>
                     <v:line w14:anchorId="0278A1F4" id="Straight Connector 31" o:spid="_x0000_s1026" style="position:absolute;z-index:251588608;visibility:visible;mso-wrap-style:square;mso-width-percent:0;mso-height-percent:0;mso-wrap-distance-left:9pt;mso-wrap-distance-top:0;mso-wrap-distance-right:9pt;mso-wrap-distance-bottom:0;mso-position-horizontal:absolute;mso-position-horizontal-relative:text;mso-position-vertical:absolute;mso-position-vertical-relative:text;mso-width-percent:0;mso-height-percent:0;mso-width-relative:margin;mso-height-relative:margin" from="166.1pt,21.9pt" to="197.6pt,36.65pt" o:gfxdata="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" strokecolor="#be4b48" strokeweight="2.25pt"/>
                   </w:pict>
@@ -8577,7 +8587,7 @@
                     </wp:anchor>
                   </w:drawing>
                 </mc:Choice>
-                <mc:Fallback>
+                <mc:Fallback xmlns:w15="http://schemas.microsoft.com/office/word/2012/wordml">
                   <w:pict>
                     <v:oval w14:anchorId="29830AEE" id="Oval 51" o:spid="_x0000_s1027" style="position:absolute;margin-left:193.85pt;margin-top:30.9pt;width:39.75pt;height:34.6pt;z-index:251725824;visibility:visible;mso-wrap-style:square;mso-width-percent:0;mso-height-percent:0;mso-wrap-distance-left:9pt;mso-wrap-distance-top:0;mso-wrap-distance-right:9pt;mso-wrap-distance-bottom:0;mso-position-horizontal:absolute;mso-position-horizontal-relative:text;mso-position-vertical:absolute;mso-position-vertical-relative:text;mso-width-percent:0;mso-height-percent:0;mso-width-relative:margin;mso-height-relative:margin;v-text-anchor:middle" o:gfxdata="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" fillcolor="#9bbb59" strokecolor="#71893f" strokeweight="2pt">
                       <v:textbox inset="1mm,,0">
@@ -8672,7 +8682,7 @@
                     </wp:anchor>
                   </w:drawing>
                 </mc:Choice>
-                <mc:Fallback>
+                <mc:Fallback xmlns:w15="http://schemas.microsoft.com/office/word/2012/wordml">
                   <w:pict>
                     <v:line w14:anchorId="73F77025" id="Straight Connector 67" o:spid="_x0000_s1026" style="position:absolute;flip:y;z-index:251590656;visibility:visible;mso-wrap-style:square;mso-width-percent:0;mso-height-percent:0;mso-wrap-distance-left:9pt;mso-wrap-distance-top:0;mso-wrap-distance-right:9pt;mso-wrap-distance-bottom:0;mso-position-horizontal:absolute;mso-position-horizontal-relative:text;mso-position-vertical:absolute;mso-position-vertical-relative:text;mso-width-percent:0;mso-height-percent:0;mso-width-relative:margin;mso-height-relative:margin" from="179.5pt,55.1pt" to="201.95pt,75.8pt" o:gfxdata="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" strokecolor="#bc4542 [3045]" strokeweight="2.25pt"/>
                   </w:pict>
@@ -8740,7 +8750,7 @@
                     </wp:anchor>
                   </w:drawing>
                 </mc:Choice>
-                <mc:Fallback>
+                <mc:Fallback xmlns:w15="http://schemas.microsoft.com/office/word/2012/wordml">
                   <w:pict>
                     <v:line w14:anchorId="09B86045" id="Straight Connector 70" o:spid="_x0000_s1026" style="position:absolute;z-index:251597824;visibility:visible;mso-wrap-style:square;mso-width-percent:0;mso-height-percent:0;mso-wrap-distance-left:9pt;mso-wrap-distance-top:0;mso-wrap-distance-right:9pt;mso-wrap-distance-bottom:0;mso-position-horizontal:absolute;mso-position-horizontal-relative:text;mso-position-vertical:absolute;mso-position-vertical-relative:text;mso-width-percent:0;mso-height-percent:0;mso-width-relative:margin;mso-height-relative:margin" from="229pt,57.4pt" to="245.1pt,75.75pt" o:gfxdata="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" strokecolor="#bc4542 [3045]" strokeweight="2.25pt"/>
                   </w:pict>
@@ -8808,7 +8818,7 @@
                     </wp:anchor>
                   </w:drawing>
                 </mc:Choice>
-                <mc:Fallback>
+                <mc:Fallback xmlns:w15="http://schemas.microsoft.com/office/word/2012/wordml">
                   <w:pict>
                     <v:line w14:anchorId="1FA26AB3" id="Straight Connector 73" o:spid="_x0000_s1026" style="position:absolute;z-index:251709440;visibility:visible;mso-wrap-style:square;mso-width-percent:0;mso-height-percent:0;mso-wrap-distance-left:9pt;mso-wrap-distance-top:0;mso-wrap-distance-right:9pt;mso-wrap-distance-bottom:0;mso-position-horizontal:absolute;mso-position-horizontal-relative:text;mso-position-vertical:absolute;mso-position-vertical-relative:text;mso-width-percent:0;mso-height-percent:0;mso-width-relative:margin;mso-height-relative:margin" from="76.95pt,99.5pt" to="99.95pt,126.55pt" o:gfxdata="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" strokecolor="#bc4542 [3045]" strokeweight="2.25pt"/>
                   </w:pict>
@@ -8876,7 +8886,7 @@
                     </wp:anchor>
                   </w:drawing>
                 </mc:Choice>
-                <mc:Fallback>
+                <mc:Fallback xmlns:w15="http://schemas.microsoft.com/office/word/2012/wordml">
                   <w:pict>
                     <v:line w14:anchorId="35E5B4C6" id="Straight Connector 71" o:spid="_x0000_s1026" style="position:absolute;z-index:251635712;visibility:visible;mso-wrap-style:square;mso-width-percent:0;mso-height-percent:0;mso-wrap-distance-left:9pt;mso-wrap-distance-top:0;mso-wrap-distance-right:9pt;mso-wrap-distance-bottom:0;mso-position-horizontal:absolute;mso-position-horizontal-relative:text;mso-position-vertical:absolute;mso-position-vertical-relative:text;mso-width-percent:0;mso-height-percent:0;mso-width-relative:margin;mso-height-relative:margin" from="64.25pt,106.4pt" to="64.25pt,121.35pt" o:gfxdata="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" strokecolor="#bc4542 [3045]" strokeweight="2.25pt"/>
                   </w:pict>
@@ -8968,7 +8978,7 @@
                     </wp:anchor>
                   </w:drawing>
                 </mc:Choice>
-                <mc:Fallback>
+                <mc:Fallback xmlns:w15="http://schemas.microsoft.com/office/word/2012/wordml">
                   <w:pict>
                     <v:oval w14:anchorId="0A4636C1" id="Oval 47" o:spid="_x0000_s1028" style="position:absolute;margin-left:88pt;margin-top:121.6pt;width:33pt;height:34.5pt;z-index:251722752;visibility:visible;mso-wrap-style:square;mso-width-percent:0;mso-height-percent:0;mso-wrap-distance-left:9pt;mso-wrap-distance-top:0;mso-wrap-distance-right:9pt;mso-wrap-distance-bottom:0;mso-position-horizontal:absolute;mso-position-horizontal-relative:text;mso-position-vertical:absolute;mso-position-vertical-relative:text;mso-width-percent:0;mso-height-percent:0;mso-width-relative:margin;mso-height-relative:margin;v-text-anchor:middle" o:gfxdata="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" fillcolor="window" strokecolor="#4f81bd" strokeweight="2pt">
                       <v:textbox>
@@ -9085,7 +9095,7 @@
                     </wp:anchor>
                   </w:drawing>
                 </mc:Choice>
-                <mc:Fallback>
+                <mc:Fallback xmlns:w15="http://schemas.microsoft.com/office/word/2012/wordml">
                   <w:pict>
                     <v:oval w14:anchorId="55D812AD" id="Oval 53" o:spid="_x0000_s1029" style="position:absolute;margin-left:238.75pt;margin-top:70.55pt;width:33pt;height:34.5pt;z-index:251726848;visibility:visible;mso-wrap-style:square;mso-width-percent:0;mso-height-percent:0;mso-wrap-distance-left:9pt;mso-wrap-distance-top:0;mso-wrap-distance-right:9pt;mso-wrap-distance-bottom:0;mso-position-horizontal:absolute;mso-position-horizontal-relative:text;mso-position-vertical:absolute;mso-position-vertical-relative:text;mso-width-percent:0;mso-height-percent:0;mso-width-relative:margin;mso-height-relative:margin;v-text-anchor:middle" o:gfxdata="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" fillcolor="window" strokecolor="#4f81bd" strokeweight="2pt">
                       <v:textbox>
@@ -9206,7 +9216,7 @@
                     </wp:anchor>
                   </w:drawing>
                 </mc:Choice>
-                <mc:Fallback>
+                <mc:Fallback xmlns:w15="http://schemas.microsoft.com/office/word/2012/wordml">
                   <w:pict>
                     <v:oval w14:anchorId="14D05342" id="Oval 74" o:spid="_x0000_s1030" style="position:absolute;margin-left:159.25pt;margin-top:70.45pt;width:34.5pt;height:34.6pt;z-index:251727872;visibility:visible;mso-wrap-style:square;mso-width-percent:0;mso-height-percent:0;mso-wrap-distance-left:9pt;mso-wrap-distance-top:0;mso-wrap-distance-right:9pt;mso-wrap-distance-bottom:0;mso-position-horizontal:absolute;mso-position-horizontal-relative:text;mso-position-vertical:absolute;mso-position-vertical-relative:text;mso-width-percent:0;mso-height-percent:0;mso-width-relative:margin;mso-height-relative:margin;v-text-anchor:middle" o:gfxdata="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" fillcolor="#9bbb59" strokecolor="#71893f" strokeweight="2pt">
                       <v:textbox>
@@ -9301,7 +9311,7 @@
                     </wp:anchor>
                   </w:drawing>
                 </mc:Choice>
-                <mc:Fallback>
+                <mc:Fallback xmlns:w15="http://schemas.microsoft.com/office/word/2012/wordml">
                   <w:pict>
                     <v:line w14:anchorId="131F8FF9" id="Straight Connector 69" o:spid="_x0000_s1026" style="position:absolute;flip:y;z-index:251564544;visibility:visible;mso-wrap-style:square;mso-width-percent:0;mso-height-percent:0;mso-wrap-distance-left:9pt;mso-wrap-distance-top:0;mso-wrap-distance-right:9pt;mso-wrap-distance-bottom:0;mso-position-horizontal:absolute;mso-position-horizontal-relative:text;mso-position-vertical:absolute;mso-position-vertical-relative:text;mso-width-percent:0;mso-height-percent:0;mso-width-relative:margin;mso-height-relative:margin" from="100.3pt,21.05pt" to="133.3pt,36.8pt" o:gfxdata="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" strokecolor="#bc4542 [3045]" strokeweight="2.25pt"/>
                   </w:pict>
@@ -9397,7 +9407,7 @@
                     </wp:anchor>
                   </w:drawing>
                 </mc:Choice>
-                <mc:Fallback>
+                <mc:Fallback xmlns:w15="http://schemas.microsoft.com/office/word/2012/wordml">
                   <w:pict>
                     <v:oval w14:anchorId="7E9F7009" id="Oval 50" o:spid="_x0000_s1031" style="position:absolute;margin-left:133pt;margin-top:-.35pt;width:34.5pt;height:34.6pt;z-index:252170752;visibility:visible;mso-wrap-style:square;mso-width-percent:0;mso-height-percent:0;mso-wrap-distance-left:9pt;mso-wrap-distance-top:0;mso-wrap-distance-right:9pt;mso-wrap-distance-bottom:0;mso-position-horizontal:absolute;mso-position-horizontal-relative:text;mso-position-vertical:absolute;mso-position-vertical-relative:text;mso-width-percent:0;mso-height-percent:0;mso-width-relative:margin;mso-height-relative:margin;v-text-anchor:middle" o:gfxdata="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" fillcolor="#9bbb59" strokecolor="#71893f" strokeweight="2pt">
                       <v:textbox>
@@ -9520,7 +9530,7 @@
                     </wp:anchor>
                   </w:drawing>
                 </mc:Choice>
-                <mc:Fallback>
+                <mc:Fallback xmlns:w15="http://schemas.microsoft.com/office/word/2012/wordml">
                   <w:pict>
                     <v:oval w14:anchorId="0106C9AE" id="Oval 49" o:spid="_x0000_s1032" style="position:absolute;margin-left:69.25pt;margin-top:28.25pt;width:34.5pt;height:34.6pt;z-index:251922944;visibility:visible;mso-wrap-style:square;mso-width-percent:0;mso-height-percent:0;mso-wrap-distance-left:9pt;mso-wrap-distance-top:0;mso-wrap-distance-right:9pt;mso-wrap-distance-bottom:0;mso-position-horizontal:absolute;mso-position-horizontal-relative:text;mso-position-vertical:absolute;mso-position-vertical-relative:text;mso-width-percent:0;mso-height-percent:0;mso-width-relative:margin;mso-height-relative:margin;v-text-anchor:middle" o:gfxdata="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" fillcolor="#9bbb59" strokecolor="#71893f" strokeweight="2pt">
                       <v:textbox>
@@ -9643,7 +9653,7 @@
                     </wp:anchor>
                   </w:drawing>
                 </mc:Choice>
-                <mc:Fallback>
+                <mc:Fallback xmlns:w15="http://schemas.microsoft.com/office/word/2012/wordml">
                   <w:pict>
                     <v:oval w14:anchorId="60651840" id="Oval 48" o:spid="_x0000_s1033" style="position:absolute;margin-left:46pt;margin-top:73.6pt;width:34.5pt;height:34.6pt;z-index:251885056;visibility:visible;mso-wrap-style:square;mso-width-percent:0;mso-height-percent:0;mso-wrap-distance-left:9pt;mso-wrap-distance-top:0;mso-wrap-distance-right:9pt;mso-wrap-distance-bottom:0;mso-position-horizontal:absolute;mso-position-horizontal-relative:text;mso-position-vertical:absolute;mso-position-vertical-relative:text;mso-width-percent:0;mso-height-percent:0;mso-width-relative:margin;mso-height-relative:margin;v-text-anchor:middle" o:gfxdata="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" fillcolor="#9bbb59" strokecolor="#71893f" strokeweight="2pt">
                       <v:textbox>
@@ -9764,7 +9774,7 @@
                     </wp:anchor>
                   </w:drawing>
                 </mc:Choice>
-                <mc:Fallback>
+                <mc:Fallback xmlns:w15="http://schemas.microsoft.com/office/word/2012/wordml">
                   <w:pict>
                     <v:oval w14:anchorId="50E343A7" id="Oval 46" o:spid="_x0000_s1034" style="position:absolute;margin-left:5pt;margin-top:121.3pt;width:34.5pt;height:34.6pt;z-index:251809280;visibility:visible;mso-wrap-style:square;mso-width-percent:0;mso-height-percent:0;mso-wrap-distance-left:9pt;mso-wrap-distance-top:0;mso-wrap-distance-right:9pt;mso-wrap-distance-bottom:0;mso-position-horizontal:absolute;mso-position-horizontal-relative:text;mso-position-vertical:absolute;mso-position-vertical-relative:text;mso-width-percent:0;mso-height-percent:0;mso-width-relative:margin;mso-height-relative:margin;v-text-anchor:middle" o:gfxdata="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" fillcolor="#9bbb59" strokecolor="#71893f" strokeweight="2pt">
                       <v:textbox>
@@ -9881,7 +9891,7 @@
                     </wp:anchor>
                   </w:drawing>
                 </mc:Choice>
-                <mc:Fallback>
+                <mc:Fallback xmlns:w15="http://schemas.microsoft.com/office/word/2012/wordml">
                   <w:pict>
                     <v:oval w14:anchorId="46FE5B88" id="Oval 45" o:spid="_x0000_s1035" style="position:absolute;margin-left:48.5pt;margin-top:120.55pt;width:33pt;height:34.5pt;z-index:251771392;visibility:visible;mso-wrap-style:square;mso-width-percent:0;mso-height-percent:0;mso-wrap-distance-left:9pt;mso-wrap-distance-top:0;mso-wrap-distance-right:9pt;mso-wrap-distance-bottom:0;mso-position-horizontal:absolute;mso-position-horizontal-relative:text;mso-position-vertical:absolute;mso-position-vertical-relative:text;mso-width-percent:0;mso-height-percent:0;mso-width-relative:margin;mso-height-relative:margin;v-text-anchor:middle" o:gfxdata="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" fillcolor="window" strokecolor="#4f81bd" strokeweight="2pt">
                       <v:textbox>
@@ -9974,7 +9984,7 @@
                     </wp:anchor>
                   </w:drawing>
                 </mc:Choice>
-                <mc:Fallback>
+                <mc:Fallback xmlns:w15="http://schemas.microsoft.com/office/word/2012/wordml">
                   <w:pict>
                     <v:line w14:anchorId="66CE2193" id="Straight Connector 68" o:spid="_x0000_s1026" style="position:absolute;flip:x;z-index:251526656;visibility:visible;mso-wrap-style:square;mso-width-percent:0;mso-height-percent:0;mso-wrap-distance-left:9pt;mso-wrap-distance-top:0;mso-wrap-distance-right:9pt;mso-wrap-distance-bottom:0;mso-position-horizontal:absolute;mso-position-horizontal-relative:text;mso-position-vertical:absolute;mso-position-vertical-relative:text;mso-width-percent:0;mso-height-percent:0;mso-width-relative:margin;mso-height-relative:margin" from="30.85pt,98.65pt" to="49.8pt,124.55pt" o:gfxdata="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" strokecolor="#bc4542 [3045]" strokeweight="2.25pt"/>
                   </w:pict>
@@ -10042,7 +10052,7 @@
                     </wp:anchor>
                   </w:drawing>
                 </mc:Choice>
-                <mc:Fallback>
+                <mc:Fallback xmlns:w15="http://schemas.microsoft.com/office/word/2012/wordml">
                   <w:pict>
                     <v:line w14:anchorId="21EDA21E" id="Straight Connector 66" o:spid="_x0000_s1026" style="position:absolute;flip:x;z-index:251427328;visibility:visible;mso-wrap-style:square;mso-width-percent:0;mso-height-percent:0;mso-wrap-distance-left:9pt;mso-wrap-distance-top:0;mso-wrap-distance-right:9pt;mso-wrap-distance-bottom:0;mso-position-horizontal:absolute;mso-position-horizontal-relative:text;mso-position-vertical:absolute;mso-position-vertical-relative:text;mso-width-percent:0;mso-height-percent:0;mso-width-relative:margin;mso-height-relative:margin" from="69.45pt,58.9pt" to="76.45pt,73.3pt" o:gfxdata="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" strokecolor="#bc4542 [3045]" strokeweight="2.25pt"/>
                   </w:pict>
@@ -10110,7 +10120,7 @@
                     </wp:anchor>
                   </w:drawing>
                 </mc:Choice>
-                <mc:Fallback>
+                <mc:Fallback xmlns:w15="http://schemas.microsoft.com/office/word/2012/wordml">
                   <w:pict>
                     <v:line w14:anchorId="0B196AE7" id="Straight Connector 72" o:spid="_x0000_s1026" style="position:absolute;z-index:251670016;visibility:visible;mso-wrap-style:square;mso-width-percent:0;mso-height-percent:0;mso-wrap-distance-left:9pt;mso-wrap-distance-top:0;mso-wrap-distance-right:9pt;mso-wrap-distance-bottom:0;mso-position-horizontal:absolute;mso-position-horizontal-relative:text;mso-position-vertical:absolute;mso-position-vertical-relative:text;mso-width-percent:0;mso-height-percent:0;mso-width-relative:margin;mso-height-relative:margin" from="175.95pt,103.5pt" to="190.4pt,125.95pt" o:gfxdata="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" strokecolor="#bc4542 [3045]" strokeweight="2.25pt"/>
                   </w:pict>
@@ -10125,7 +10135,6 @@
       <w:pPr>
         <w:pStyle w:val="Heading5"/>
         <w:spacing w:before="200"/>
-        <w15:collapsed/>
         <w:rPr>
           <w:lang w:val="en-GB"/>
         </w:rPr>
@@ -10374,7 +10383,6 @@
         <w:rPr>
           <w:noProof/>
         </w:rPr>
-        <w:lastRenderedPageBreak/>
         <w:t xml:space="preserve">* </w:t>
       </w:r>
       <w:r>
@@ -10963,6 +10971,7 @@
                 <w:noProof/>
                 <w:lang w:val="bg-BG" w:eastAsia="ja-JP"/>
               </w:rPr>
+              <w:lastRenderedPageBreak/>
               <w:t>3</w:t>
             </w:r>
           </w:p>
@@ -11828,7 +11837,6 @@
                 <w:noProof/>
                 <w:lang w:val="bg-BG" w:eastAsia="ja-JP"/>
               </w:rPr>
-              <w:lastRenderedPageBreak/>
               <w:t>7</w:t>
             </w:r>
           </w:p>
@@ -11839,17 +11847,17 @@
                 <w:rFonts w:ascii="Consolas" w:hAnsi="Consolas" w:cs="Consolas"/>
                 <w:bCs/>
                 <w:noProof/>
+                <w:lang w:eastAsia="ja-JP"/>
+              </w:rPr>
+            </w:pPr>
+            <w:r>
+              <w:rPr>
+                <w:rFonts w:ascii="Consolas" w:hAnsi="Consolas" w:cs="Consolas"/>
+                <w:bCs/>
+                <w:noProof/>
                 <w:lang w:val="bg-BG" w:eastAsia="ja-JP"/>
               </w:rPr>
-            </w:pPr>
-            <w:r>
-              <w:rPr>
-                <w:rFonts w:ascii="Consolas" w:hAnsi="Consolas" w:cs="Consolas"/>
-                <w:bCs/>
-                <w:noProof/>
-                <w:lang w:val="bg-BG" w:eastAsia="ja-JP"/>
-              </w:rPr>
-              <w:t xml:space="preserve">7 2 1 6 8 4 3 </w:t>
+              <w:t>7 2 1 6 8 4 3</w:t>
             </w:r>
             <w:bookmarkStart w:id="0" w:name="_GoBack"/>
             <w:bookmarkEnd w:id="0"/>
@@ -11943,7 +11951,6 @@
       <w:pPr>
         <w:pStyle w:val="Heading5"/>
         <w:spacing w:before="200"/>
-        <w15:collapsed/>
         <w:rPr>
           <w:lang w:val="en-GB"/>
         </w:rPr>
@@ -12107,8 +12114,8 @@
       </w:pPr>
     </w:p>
     <w:sectPr>
-      <w:headerReference w:type="default" r:id="rId20"/>
-      <w:footerReference w:type="default" r:id="rId21"/>
+      <w:headerReference w:type="default" r:id="rId21"/>
+      <w:footerReference w:type="default" r:id="rId22"/>
       <w:pgSz w:w="11909" w:h="16834" w:code="9"/>
       <w:pgMar w:top="567" w:right="737" w:bottom="1077" w:left="737" w:header="567" w:footer="432" w:gutter="0"/>
       <w:cols w:space="720"/>
@@ -12119,7 +12126,7 @@
 </file>
 
 <file path=word/endnotes.xml><?xml version="1.0" encoding="utf-8"?>
-<w:endnotes xmlns:wpc="http://schemas.microsoft.com/office/word/2010/wordprocessingCanvas" xmlns:mc="http://schemas.openxmlformats.org/markup-compatibility/2006" xmlns:o="urn:schemas-microsoft-com:office:office" xmlns:r="http://schemas.openxmlformats.org/officeDocument/2006/relationships" xmlns:m="http://schemas.openxmlformats.org/officeDocument/2006/math" xmlns:v="urn:schemas-microsoft-com:vml" xmlns:wp14="http://schemas.microsoft.com/office/word/2010/wordprocessingDrawing" xmlns:wp="http://schemas.openxmlformats.org/drawingml/2006/wordprocessingDrawing" xmlns:w10="urn:schemas-microsoft-com:office:word" xmlns:w="http://schemas.openxmlformats.org/wordprocessingml/2006/main" xmlns:w14="http://schemas.microsoft.com/office/word/2010/wordml" xmlns:w15="http://schemas.microsoft.com/office/word/2012/wordml" xmlns:wpg="http://schemas.microsoft.com/office/word/2010/wordprocessingGroup" xmlns:wpi="http://schemas.microsoft.com/office/word/2010/wordprocessingInk" xmlns:wne="http://schemas.microsoft.com/office/word/2006/wordml" xmlns:wps="http://schemas.microsoft.com/office/word/2010/wordprocessingShape" mc:Ignorable="w14 w15 wp14">
+<w:endnotes xmlns:wpc="http://schemas.microsoft.com/office/word/2010/wordprocessingCanvas" xmlns:mc="http://schemas.openxmlformats.org/markup-compatibility/2006" xmlns:o="urn:schemas-microsoft-com:office:office" xmlns:r="http://schemas.openxmlformats.org/officeDocument/2006/relationships" xmlns:m="http://schemas.openxmlformats.org/officeDocument/2006/math" xmlns:v="urn:schemas-microsoft-com:vml" xmlns:wp14="http://schemas.microsoft.com/office/word/2010/wordprocessingDrawing" xmlns:wp="http://schemas.openxmlformats.org/drawingml/2006/wordprocessingDrawing" xmlns:w10="urn:schemas-microsoft-com:office:word" xmlns:w="http://schemas.openxmlformats.org/wordprocessingml/2006/main" xmlns:w14="http://schemas.microsoft.com/office/word/2010/wordml" xmlns:wpg="http://schemas.microsoft.com/office/word/2010/wordprocessingGroup" xmlns:wpi="http://schemas.microsoft.com/office/word/2010/wordprocessingInk" xmlns:wne="http://schemas.microsoft.com/office/word/2006/wordml" xmlns:wps="http://schemas.microsoft.com/office/word/2010/wordprocessingShape" mc:Ignorable="w14 wp14">
   <w:endnote w:type="separator" w:id="-1">
     <w:p>
       <w:pPr>
@@ -12144,7 +12151,7 @@
 </file>
 
 <file path=word/footer1.xml><?xml version="1.0" encoding="utf-8"?>
-<w:ftr xmlns:wpc="http://schemas.microsoft.com/office/word/2010/wordprocessingCanvas" xmlns:mc="http://schemas.openxmlformats.org/markup-compatibility/2006" xmlns:o="urn:schemas-microsoft-com:office:office" xmlns:r="http://schemas.openxmlformats.org/officeDocument/2006/relationships" xmlns:m="http://schemas.openxmlformats.org/officeDocument/2006/math" xmlns:v="urn:schemas-microsoft-com:vml" xmlns:wp14="http://schemas.microsoft.com/office/word/2010/wordprocessingDrawing" xmlns:wp="http://schemas.openxmlformats.org/drawingml/2006/wordprocessingDrawing" xmlns:w10="urn:schemas-microsoft-com:office:word" xmlns:w="http://schemas.openxmlformats.org/wordprocessingml/2006/main" xmlns:w14="http://schemas.microsoft.com/office/word/2010/wordml" xmlns:w15="http://schemas.microsoft.com/office/word/2012/wordml" xmlns:wpg="http://schemas.microsoft.com/office/word/2010/wordprocessingGroup" xmlns:wpi="http://schemas.microsoft.com/office/word/2010/wordprocessingInk" xmlns:wne="http://schemas.microsoft.com/office/word/2006/wordml" xmlns:wps="http://schemas.microsoft.com/office/word/2010/wordprocessingShape" mc:Ignorable="w14 w15 wp14">
+<w:ftr xmlns:wpc="http://schemas.microsoft.com/office/word/2010/wordprocessingCanvas" xmlns:mc="http://schemas.openxmlformats.org/markup-compatibility/2006" xmlns:o="urn:schemas-microsoft-com:office:office" xmlns:r="http://schemas.openxmlformats.org/officeDocument/2006/relationships" xmlns:m="http://schemas.openxmlformats.org/officeDocument/2006/math" xmlns:v="urn:schemas-microsoft-com:vml" xmlns:wp14="http://schemas.microsoft.com/office/word/2010/wordprocessingDrawing" xmlns:wp="http://schemas.openxmlformats.org/drawingml/2006/wordprocessingDrawing" xmlns:w10="urn:schemas-microsoft-com:office:word" xmlns:w="http://schemas.openxmlformats.org/wordprocessingml/2006/main" xmlns:w14="http://schemas.microsoft.com/office/word/2010/wordml" xmlns:wpg="http://schemas.microsoft.com/office/word/2010/wordprocessingGroup" xmlns:wpi="http://schemas.microsoft.com/office/word/2010/wordprocessingInk" xmlns:wne="http://schemas.microsoft.com/office/word/2006/wordml" xmlns:wps="http://schemas.microsoft.com/office/word/2010/wordprocessingShape" mc:Ignorable="w14 wp14">
   <w:p>
     <w:pPr>
       <w:pStyle w:val="Footer"/>
@@ -12235,7 +12242,7 @@
             </wp:anchor>
           </w:drawing>
         </mc:Choice>
-        <mc:Fallback>
+        <mc:Fallback xmlns:w15="http://schemas.microsoft.com/office/word/2012/wordml">
           <w:pict>
             <v:shapetype w14:anchorId="4BF30908" id="_x0000_t202" coordsize="21600,21600" o:spt="202" path="m,l,21600r21600,l21600,xe">
               <v:stroke joinstyle="miter"/>
@@ -12435,7 +12442,7 @@
         </mc:Choice>
         <mc:Fallback>
           <w:pict>
-            <v:shapetype w14:anchorId="4E4E9DDB" id="_x0000_t202" coordsize="21600,21600" o:spt="202" path="m,l,21600r21600,l21600,xe">
+            <v:shapetype id="_x0000_t202" coordsize="21600,21600" o:spt="202" path="m,l,21600r21600,l21600,xe">
               <v:stroke joinstyle="miter"/>
               <v:path gradientshapeok="t" o:connecttype="rect"/>
             </v:shapetype>
@@ -13189,7 +13196,7 @@
             </wp:anchor>
           </w:drawing>
         </mc:Choice>
-        <mc:Fallback>
+        <mc:Fallback xmlns:w15="http://schemas.microsoft.com/office/word/2012/wordml">
           <w:pict>
             <v:shape w14:anchorId="6C190ED1" id="Text Box 17" o:spid="_x0000_s1038" type="#_x0000_t202" style="position:absolute;margin-left:124.2pt;margin-top:13.9pt;width:396.3pt;height:40.45pt;z-index:251659264;visibility:visible;mso-wrap-style:square;mso-width-percent:0;mso-height-percent:0;mso-wrap-distance-left:9pt;mso-wrap-distance-top:3.6pt;mso-wrap-distance-right:9pt;mso-wrap-distance-bottom:3.6pt;mso-position-horizontal:absolute;mso-position-horizontal-relative:text;mso-position-vertical:absolute;mso-position-vertical-relative:text;mso-width-percent:0;mso-height-percent:0;mso-width-relative:margin;mso-height-relative:margin;v-text-anchor:top" o:gfxdata="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" filled="f" stroked="f">
               <v:textbox inset=".5mm,1.2mm,.5mm,.5mm">
@@ -13845,7 +13852,7 @@
             </wp:anchor>
           </w:drawing>
         </mc:Choice>
-        <mc:Fallback>
+        <mc:Fallback xmlns:w15="http://schemas.microsoft.com/office/word/2012/wordml">
           <w:pict>
             <v:line w14:anchorId="6AE69D17" id="Straight Connector 1" o:spid="_x0000_s1026" style="position:absolute;flip:y;z-index:251662336;visibility:visible;mso-wrap-style:square;mso-width-percent:0;mso-height-percent:0;mso-wrap-distance-left:9pt;mso-wrap-distance-top:0;mso-wrap-distance-right:9pt;mso-wrap-distance-bottom:0;mso-position-horizontal:absolute;mso-position-horizontal-relative:text;mso-position-vertical:absolute;mso-position-vertical-relative:text;mso-width-percent:0;mso-height-percent:0;mso-width-relative:margin;mso-height-relative:margin" from="-.35pt,11.2pt" to="520.45pt,11.2pt" o:gfxdata="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" strokecolor="#f37123" strokeweight="1pt">
               <v:stroke endcap="round"/>
@@ -13915,7 +13922,7 @@
                                 <wp:extent cx="1360800" cy="439200"/>
                                 <wp:effectExtent l="0" t="0" r="0" b="0"/>
                                 <wp:docPr id="24" name="Picture 24" title="Software University Foundation - logo">
-                                  <a:hlinkClick xmlns:a="http://schemas.openxmlformats.org/drawingml/2006/main" r:id="rId1"/>
+                                  <a:hlinkClick xmlns:a="http://schemas.openxmlformats.org/drawingml/2006/main" r:id="rId26"/>
                                 </wp:docPr>
                                 <wp:cNvGraphicFramePr>
                                   <a:graphicFrameLocks xmlns:a="http://schemas.openxmlformats.org/drawingml/2006/main"/>
@@ -13979,7 +13986,7 @@
             </wp:anchor>
           </w:drawing>
         </mc:Choice>
-        <mc:Fallback>
+        <mc:Fallback xmlns:w15="http://schemas.microsoft.com/office/word/2012/wordml">
           <w:pict>
             <v:shape w14:anchorId="553604ED" id="Text Box 4" o:spid="_x0000_s1039" type="#_x0000_t202" style="position:absolute;margin-left:1pt;margin-top:13.75pt;width:123.1pt;height:40.45pt;z-index:251661312;visibility:visible;mso-wrap-style:square;mso-width-percent:0;mso-height-percent:0;mso-wrap-distance-left:9pt;mso-wrap-distance-top:3.6pt;mso-wrap-distance-right:9pt;mso-wrap-distance-bottom:3.6pt;mso-position-horizontal:absolute;mso-position-horizontal-relative:text;mso-position-vertical:absolute;mso-position-vertical-relative:text;mso-width-percent:0;mso-height-percent:0;mso-width-relative:margin;mso-height-relative:margin;v-text-anchor:top" o:gfxdata="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" filled="f" stroked="f">
               <v:textbox inset=".5mm,.5mm,.5mm,.5mm">
@@ -14069,7 +14076,7 @@
 </file>
 
 <file path=word/footnotes.xml><?xml version="1.0" encoding="utf-8"?>
-<w:footnotes xmlns:wpc="http://schemas.microsoft.com/office/word/2010/wordprocessingCanvas" xmlns:mc="http://schemas.openxmlformats.org/markup-compatibility/2006" xmlns:o="urn:schemas-microsoft-com:office:office" xmlns:r="http://schemas.openxmlformats.org/officeDocument/2006/relationships" xmlns:m="http://schemas.openxmlformats.org/officeDocument/2006/math" xmlns:v="urn:schemas-microsoft-com:vml" xmlns:wp14="http://schemas.microsoft.com/office/word/2010/wordprocessingDrawing" xmlns:wp="http://schemas.openxmlformats.org/drawingml/2006/wordprocessingDrawing" xmlns:w10="urn:schemas-microsoft-com:office:word" xmlns:w="http://schemas.openxmlformats.org/wordprocessingml/2006/main" xmlns:w14="http://schemas.microsoft.com/office/word/2010/wordml" xmlns:w15="http://schemas.microsoft.com/office/word/2012/wordml" xmlns:wpg="http://schemas.microsoft.com/office/word/2010/wordprocessingGroup" xmlns:wpi="http://schemas.microsoft.com/office/word/2010/wordprocessingInk" xmlns:wne="http://schemas.microsoft.com/office/word/2006/wordml" xmlns:wps="http://schemas.microsoft.com/office/word/2010/wordprocessingShape" mc:Ignorable="w14 w15 wp14">
+<w:footnotes xmlns:wpc="http://schemas.microsoft.com/office/word/2010/wordprocessingCanvas" xmlns:mc="http://schemas.openxmlformats.org/markup-compatibility/2006" xmlns:o="urn:schemas-microsoft-com:office:office" xmlns:r="http://schemas.openxmlformats.org/officeDocument/2006/relationships" xmlns:m="http://schemas.openxmlformats.org/officeDocument/2006/math" xmlns:v="urn:schemas-microsoft-com:vml" xmlns:wp14="http://schemas.microsoft.com/office/word/2010/wordprocessingDrawing" xmlns:wp="http://schemas.openxmlformats.org/drawingml/2006/wordprocessingDrawing" xmlns:w10="urn:schemas-microsoft-com:office:word" xmlns:w="http://schemas.openxmlformats.org/wordprocessingml/2006/main" xmlns:w14="http://schemas.microsoft.com/office/word/2010/wordml" xmlns:wpg="http://schemas.microsoft.com/office/word/2010/wordprocessingGroup" xmlns:wpi="http://schemas.microsoft.com/office/word/2010/wordprocessingInk" xmlns:wne="http://schemas.microsoft.com/office/word/2006/wordml" xmlns:wps="http://schemas.microsoft.com/office/word/2010/wordprocessingShape" mc:Ignorable="w14 wp14">
   <w:footnote w:type="separator" w:id="-1">
     <w:p>
       <w:pPr>
@@ -14094,7 +14101,7 @@
 </file>
 
 <file path=word/header1.xml><?xml version="1.0" encoding="utf-8"?>
-<w:hdr xmlns:wpc="http://schemas.microsoft.com/office/word/2010/wordprocessingCanvas" xmlns:mc="http://schemas.openxmlformats.org/markup-compatibility/2006" xmlns:o="urn:schemas-microsoft-com:office:office" xmlns:r="http://schemas.openxmlformats.org/officeDocument/2006/relationships" xmlns:m="http://schemas.openxmlformats.org/officeDocument/2006/math" xmlns:v="urn:schemas-microsoft-com:vml" xmlns:wp14="http://schemas.microsoft.com/office/word/2010/wordprocessingDrawing" xmlns:wp="http://schemas.openxmlformats.org/drawingml/2006/wordprocessingDrawing" xmlns:w10="urn:schemas-microsoft-com:office:word" xmlns:w="http://schemas.openxmlformats.org/wordprocessingml/2006/main" xmlns:w14="http://schemas.microsoft.com/office/word/2010/wordml" xmlns:w15="http://schemas.microsoft.com/office/word/2012/wordml" xmlns:wpg="http://schemas.microsoft.com/office/word/2010/wordprocessingGroup" xmlns:wpi="http://schemas.microsoft.com/office/word/2010/wordprocessingInk" xmlns:wne="http://schemas.microsoft.com/office/word/2006/wordml" xmlns:wps="http://schemas.microsoft.com/office/word/2010/wordprocessingShape" mc:Ignorable="w14 w15 wp14">
+<w:hdr xmlns:wpc="http://schemas.microsoft.com/office/word/2010/wordprocessingCanvas" xmlns:mc="http://schemas.openxmlformats.org/markup-compatibility/2006" xmlns:o="urn:schemas-microsoft-com:office:office" xmlns:r="http://schemas.openxmlformats.org/officeDocument/2006/relationships" xmlns:m="http://schemas.openxmlformats.org/officeDocument/2006/math" xmlns:v="urn:schemas-microsoft-com:vml" xmlns:wp14="http://schemas.microsoft.com/office/word/2010/wordprocessingDrawing" xmlns:wp="http://schemas.openxmlformats.org/drawingml/2006/wordprocessingDrawing" xmlns:w10="urn:schemas-microsoft-com:office:word" xmlns:w="http://schemas.openxmlformats.org/wordprocessingml/2006/main" xmlns:w14="http://schemas.microsoft.com/office/word/2010/wordml" xmlns:wpg="http://schemas.microsoft.com/office/word/2010/wordprocessingGroup" xmlns:wpi="http://schemas.microsoft.com/office/word/2010/wordprocessingInk" xmlns:wne="http://schemas.microsoft.com/office/word/2006/wordml" xmlns:wps="http://schemas.microsoft.com/office/word/2010/wordprocessingShape" mc:Ignorable="w14 wp14">
   <w:p>
     <w:pPr>
       <w:pStyle w:val="Header"/>
@@ -14105,7 +14112,7 @@
 </file>
 
 <file path=word/numbering.xml><?xml version="1.0" encoding="utf-8"?>
-<w:numbering xmlns:wpc="http://schemas.microsoft.com/office/word/2010/wordprocessingCanvas" xmlns:mc="http://schemas.openxmlformats.org/markup-compatibility/2006" xmlns:o="urn:schemas-microsoft-com:office:office" xmlns:r="http://schemas.openxmlformats.org/officeDocument/2006/relationships" xmlns:m="http://schemas.openxmlformats.org/officeDocument/2006/math" xmlns:v="urn:schemas-microsoft-com:vml" xmlns:wp14="http://schemas.microsoft.com/office/word/2010/wordprocessingDrawing" xmlns:wp="http://schemas.openxmlformats.org/drawingml/2006/wordprocessingDrawing" xmlns:w10="urn:schemas-microsoft-com:office:word" xmlns:w="http://schemas.openxmlformats.org/wordprocessingml/2006/main" xmlns:w14="http://schemas.microsoft.com/office/word/2010/wordml" xmlns:w15="http://schemas.microsoft.com/office/word/2012/wordml" xmlns:wpg="http://schemas.microsoft.com/office/word/2010/wordprocessingGroup" xmlns:wpi="http://schemas.microsoft.com/office/word/2010/wordprocessingInk" xmlns:wne="http://schemas.microsoft.com/office/word/2006/wordml" xmlns:wps="http://schemas.microsoft.com/office/word/2010/wordprocessingShape" mc:Ignorable="w14 w15 wp14">
+<w:numbering xmlns:wpc="http://schemas.microsoft.com/office/word/2010/wordprocessingCanvas" xmlns:mc="http://schemas.openxmlformats.org/markup-compatibility/2006" xmlns:o="urn:schemas-microsoft-com:office:office" xmlns:r="http://schemas.openxmlformats.org/officeDocument/2006/relationships" xmlns:m="http://schemas.openxmlformats.org/officeDocument/2006/math" xmlns:v="urn:schemas-microsoft-com:vml" xmlns:wp14="http://schemas.microsoft.com/office/word/2010/wordprocessingDrawing" xmlns:wp="http://schemas.openxmlformats.org/drawingml/2006/wordprocessingDrawing" xmlns:w10="urn:schemas-microsoft-com:office:word" xmlns:w="http://schemas.openxmlformats.org/wordprocessingml/2006/main" xmlns:w14="http://schemas.microsoft.com/office/word/2010/wordml" xmlns:wpg="http://schemas.microsoft.com/office/word/2010/wordprocessingGroup" xmlns:wpi="http://schemas.microsoft.com/office/word/2010/wordprocessingInk" xmlns:wne="http://schemas.microsoft.com/office/word/2006/wordml" xmlns:wps="http://schemas.microsoft.com/office/word/2010/wordprocessingShape" mc:Ignorable="w14 wp14">
   <w:abstractNum w:abstractNumId="0">
     <w:nsid w:val="019E3BB5"/>
     <w:multiLevelType w:val="hybridMultilevel"/>
@@ -17002,7 +17009,7 @@
 </file>
 
 <file path=word/styles.xml><?xml version="1.0" encoding="utf-8"?>
-<w:styles xmlns:mc="http://schemas.openxmlformats.org/markup-compatibility/2006" xmlns:r="http://schemas.openxmlformats.org/officeDocument/2006/relationships" xmlns:w="http://schemas.openxmlformats.org/wordprocessingml/2006/main" xmlns:w14="http://schemas.microsoft.com/office/word/2010/wordml" xmlns:w15="http://schemas.microsoft.com/office/word/2012/wordml" mc:Ignorable="w14 w15">
+<w:styles xmlns:mc="http://schemas.openxmlformats.org/markup-compatibility/2006" xmlns:r="http://schemas.openxmlformats.org/officeDocument/2006/relationships" xmlns:w="http://schemas.openxmlformats.org/wordprocessingml/2006/main" xmlns:w14="http://schemas.microsoft.com/office/word/2010/wordml" mc:Ignorable="w14">
   <w:docDefaults>
     <w:rPrDefault>
       <w:rPr>
@@ -17018,378 +17025,799 @@
       </w:pPr>
     </w:pPrDefault>
   </w:docDefaults>
-  <w:latentStyles w:defLockedState="0" w:defUIPriority="99" w:defSemiHidden="0" w:defUnhideWhenUsed="0" w:defQFormat="0" w:count="371">
-    <w:lsdException w:name="Normal" w:uiPriority="0" w:qFormat="1"/>
-    <w:lsdException w:name="heading 1" w:uiPriority="9" w:qFormat="1"/>
-    <w:lsdException w:name="heading 2" w:semiHidden="1" w:uiPriority="9" w:unhideWhenUsed="1" w:qFormat="1"/>
-    <w:lsdException w:name="heading 3" w:semiHidden="1" w:uiPriority="9" w:unhideWhenUsed="1" w:qFormat="1"/>
-    <w:lsdException w:name="heading 4" w:semiHidden="1" w:uiPriority="9" w:unhideWhenUsed="1" w:qFormat="1"/>
-    <w:lsdException w:name="heading 5" w:semiHidden="1" w:uiPriority="9" w:unhideWhenUsed="1" w:qFormat="1"/>
-    <w:lsdException w:name="heading 6" w:semiHidden="1" w:uiPriority="9" w:unhideWhenUsed="1" w:qFormat="1"/>
-    <w:lsdException w:name="heading 7" w:semiHidden="1" w:uiPriority="9" w:unhideWhenUsed="1" w:qFormat="1"/>
-    <w:lsdException w:name="heading 8" w:semiHidden="1" w:uiPriority="9" w:unhideWhenUsed="1" w:qFormat="1"/>
-    <w:lsdException w:name="heading 9" w:semiHidden="1" w:uiPriority="9" w:unhideWhenUsed="1" w:qFormat="1"/>
-    <w:lsdException w:name="index 1" w:semiHidden="1" w:unhideWhenUsed="1"/>
-    <w:lsdException w:name="index 2" w:semiHidden="1" w:unhideWhenUsed="1"/>
-    <w:lsdException w:name="index 3" w:semiHidden="1" w:unhideWhenUsed="1"/>
-    <w:lsdException w:name="index 4" w:semiHidden="1" w:unhideWhenUsed="1"/>
-    <w:lsdException w:name="index 5" w:semiHidden="1" w:unhideWhenUsed="1"/>
-    <w:lsdException w:name="index 6" w:semiHidden="1" w:unhideWhenUsed="1"/>
-    <w:lsdException w:name="index 7" w:semiHidden="1" w:unhideWhenUsed="1"/>
-    <w:lsdException w:name="index 8" w:semiHidden="1" w:unhideWhenUsed="1"/>
-    <w:lsdException w:name="index 9" w:semiHidden="1" w:unhideWhenUsed="1"/>
-    <w:lsdException w:name="toc 1" w:semiHidden="1" w:uiPriority="39" w:unhideWhenUsed="1"/>
-    <w:lsdException w:name="toc 2" w:semiHidden="1" w:uiPriority="39" w:unhideWhenUsed="1"/>
-    <w:lsdException w:name="toc 3" w:semiHidden="1" w:uiPriority="39" w:unhideWhenUsed="1"/>
-    <w:lsdException w:name="toc 4" w:semiHidden="1" w:uiPriority="39" w:unhideWhenUsed="1"/>
-    <w:lsdException w:name="toc 5" w:semiHidden="1" w:uiPriority="39" w:unhideWhenUsed="1"/>
-    <w:lsdException w:name="toc 6" w:semiHidden="1" w:uiPriority="39" w:unhideWhenUsed="1"/>
-    <w:lsdException w:name="toc 7" w:semiHidden="1" w:uiPriority="39" w:unhideWhenUsed="1"/>
-    <w:lsdException w:name="toc 8" w:semiHidden="1" w:uiPriority="39" w:unhideWhenUsed="1"/>
-    <w:lsdException w:name="toc 9" w:semiHidden="1" w:uiPriority="39" w:unhideWhenUsed="1"/>
-    <w:lsdException w:name="Normal Indent" w:semiHidden="1" w:unhideWhenUsed="1"/>
-    <w:lsdException w:name="footnote text" w:semiHidden="1" w:unhideWhenUsed="1"/>
-    <w:lsdException w:name="annotation text" w:semiHidden="1" w:unhideWhenUsed="1"/>
-    <w:lsdException w:name="header" w:semiHidden="1" w:unhideWhenUsed="1"/>
-    <w:lsdException w:name="footer" w:semiHidden="1" w:unhideWhenUsed="1"/>
-    <w:lsdException w:name="index heading" w:semiHidden="1" w:unhideWhenUsed="1"/>
-    <w:lsdException w:name="caption" w:semiHidden="1" w:uiPriority="35" w:unhideWhenUsed="1" w:qFormat="1"/>
-    <w:lsdException w:name="table of figures" w:semiHidden="1" w:unhideWhenUsed="1"/>
-    <w:lsdException w:name="envelope address" w:semiHidden="1" w:unhideWhenUsed="1"/>
-    <w:lsdException w:name="envelope return" w:semiHidden="1" w:unhideWhenUsed="1"/>
-    <w:lsdException w:name="footnote reference" w:semiHidden="1" w:unhideWhenUsed="1"/>
-    <w:lsdException w:name="annotation reference" w:semiHidden="1" w:unhideWhenUsed="1"/>
-    <w:lsdException w:name="line number" w:semiHidden="1" w:unhideWhenUsed="1"/>
-    <w:lsdException w:name="page number" w:semiHidden="1" w:unhideWhenUsed="1"/>
-    <w:lsdException w:name="endnote reference" w:semiHidden="1" w:unhideWhenUsed="1"/>
-    <w:lsdException w:name="endnote text" w:semiHidden="1" w:unhideWhenUsed="1"/>
-    <w:lsdException w:name="table of authorities" w:semiHidden="1" w:unhideWhenUsed="1"/>
-    <w:lsdException w:name="macro" w:semiHidden="1" w:unhideWhenUsed="1"/>
-    <w:lsdException w:name="toa heading" w:semiHidden="1" w:unhideWhenUsed="1"/>
-    <w:lsdException w:name="List" w:semiHidden="1" w:unhideWhenUsed="1"/>
-    <w:lsdException w:name="List Bullet" w:semiHidden="1" w:unhideWhenUsed="1"/>
-    <w:lsdException w:name="List Number" w:semiHidden="1" w:unhideWhenUsed="1"/>
-    <w:lsdException w:name="List 2" w:semiHidden="1" w:unhideWhenUsed="1"/>
-    <w:lsdException w:name="List 3" w:semiHidden="1" w:unhideWhenUsed="1"/>
-    <w:lsdException w:name="List 4" w:semiHidden="1" w:unhideWhenUsed="1"/>
-    <w:lsdException w:name="List 5" w:semiHidden="1" w:unhideWhenUsed="1"/>
-    <w:lsdException w:name="List Bullet 2" w:semiHidden="1" w:unhideWhenUsed="1"/>
-    <w:lsdException w:name="List Bullet 3" w:semiHidden="1" w:unhideWhenUsed="1"/>
-    <w:lsdException w:name="List Bullet 4" w:semiHidden="1" w:unhideWhenUsed="1"/>
-    <w:lsdException w:name="List Bullet 5" w:semiHidden="1" w:unhideWhenUsed="1"/>
-    <w:lsdException w:name="List Number 2" w:semiHidden="1" w:unhideWhenUsed="1"/>
-    <w:lsdException w:name="List Number 3" w:semiHidden="1" w:unhideWhenUsed="1"/>
-    <w:lsdException w:name="List Number 4" w:semiHidden="1" w:unhideWhenUsed="1"/>
-    <w:lsdException w:name="List Number 5" w:semiHidden="1" w:unhideWhenUsed="1"/>
-    <w:lsdException w:name="Title" w:uiPriority="10"/>
-    <w:lsdException w:name="Closing" w:semiHidden="1" w:unhideWhenUsed="1"/>
-    <w:lsdException w:name="Signature" w:semiHidden="1" w:unhideWhenUsed="1"/>
-    <w:lsdException w:name="Default Paragraph Font" w:semiHidden="1" w:uiPriority="1" w:unhideWhenUsed="1"/>
-    <w:lsdException w:name="Body Text" w:semiHidden="1" w:unhideWhenUsed="1"/>
-    <w:lsdException w:name="Body Text Indent" w:semiHidden="1" w:unhideWhenUsed="1"/>
-    <w:lsdException w:name="List Continue" w:semiHidden="1" w:unhideWhenUsed="1"/>
-    <w:lsdException w:name="List Continue 2" w:semiHidden="1" w:unhideWhenUsed="1"/>
-    <w:lsdException w:name="List Continue 3" w:semiHidden="1" w:unhideWhenUsed="1"/>
-    <w:lsdException w:name="List Continue 4" w:semiHidden="1" w:unhideWhenUsed="1"/>
-    <w:lsdException w:name="List Continue 5" w:semiHidden="1" w:unhideWhenUsed="1"/>
-    <w:lsdException w:name="Message Header" w:semiHidden="1" w:unhideWhenUsed="1"/>
-    <w:lsdException w:name="Subtitle" w:uiPriority="11"/>
-    <w:lsdException w:name="Salutation" w:semiHidden="1" w:unhideWhenUsed="1"/>
-    <w:lsdException w:name="Date" w:semiHidden="1" w:unhideWhenUsed="1"/>
-    <w:lsdException w:name="Body Text First Indent" w:semiHidden="1" w:unhideWhenUsed="1"/>
-    <w:lsdException w:name="Body Text First Indent 2" w:semiHidden="1" w:unhideWhenUsed="1"/>
-    <w:lsdException w:name="Note Heading" w:semiHidden="1" w:unhideWhenUsed="1"/>
-    <w:lsdException w:name="Body Text 2" w:semiHidden="1" w:unhideWhenUsed="1"/>
-    <w:lsdException w:name="Body Text 3" w:semiHidden="1" w:unhideWhenUsed="1"/>
-    <w:lsdException w:name="Body Text Indent 2" w:semiHidden="1" w:unhideWhenUsed="1"/>
-    <w:lsdException w:name="Body Text Indent 3" w:semiHidden="1" w:unhideWhenUsed="1"/>
-    <w:lsdException w:name="Block Text" w:semiHidden="1" w:unhideWhenUsed="1"/>
-    <w:lsdException w:name="Hyperlink" w:semiHidden="1" w:unhideWhenUsed="1"/>
-    <w:lsdException w:name="FollowedHyperlink" w:semiHidden="1" w:unhideWhenUsed="1"/>
-    <w:lsdException w:name="Strong" w:uiPriority="0" w:qFormat="1"/>
-    <w:lsdException w:name="Emphasis" w:uiPriority="20" w:qFormat="1"/>
-    <w:lsdException w:name="Document Map" w:semiHidden="1" w:unhideWhenUsed="1"/>
-    <w:lsdException w:name="Plain Text" w:semiHidden="1" w:unhideWhenUsed="1"/>
-    <w:lsdException w:name="E-mail Signature" w:semiHidden="1" w:unhideWhenUsed="1"/>
-    <w:lsdException w:name="HTML Top of Form" w:semiHidden="1" w:unhideWhenUsed="1"/>
-    <w:lsdException w:name="HTML Bottom of Form" w:semiHidden="1" w:unhideWhenUsed="1"/>
-    <w:lsdException w:name="Normal (Web)" w:semiHidden="1" w:unhideWhenUsed="1"/>
-    <w:lsdException w:name="HTML Acronym" w:semiHidden="1" w:unhideWhenUsed="1"/>
-    <w:lsdException w:name="HTML Address" w:semiHidden="1" w:unhideWhenUsed="1"/>
-    <w:lsdException w:name="HTML Cite" w:semiHidden="1" w:unhideWhenUsed="1"/>
-    <w:lsdException w:name="HTML Code" w:semiHidden="1" w:unhideWhenUsed="1"/>
-    <w:lsdException w:name="HTML Definition" w:semiHidden="1" w:unhideWhenUsed="1"/>
-    <w:lsdException w:name="HTML Keyboard" w:semiHidden="1" w:unhideWhenUsed="1"/>
-    <w:lsdException w:name="HTML Preformatted" w:semiHidden="1" w:unhideWhenUsed="1"/>
-    <w:lsdException w:name="HTML Sample" w:semiHidden="1" w:unhideWhenUsed="1"/>
-    <w:lsdException w:name="HTML Typewriter" w:semiHidden="1" w:unhideWhenUsed="1"/>
-    <w:lsdException w:name="HTML Variable" w:semiHidden="1" w:unhideWhenUsed="1"/>
-    <w:lsdException w:name="Normal Table" w:semiHidden="1" w:unhideWhenUsed="1"/>
-    <w:lsdException w:name="annotation subject" w:semiHidden="1" w:unhideWhenUsed="1"/>
-    <w:lsdException w:name="No List" w:semiHidden="1" w:unhideWhenUsed="1"/>
-    <w:lsdException w:name="Outline List 1" w:semiHidden="1" w:unhideWhenUsed="1"/>
-    <w:lsdException w:name="Outline List 2" w:semiHidden="1" w:unhideWhenUsed="1"/>
-    <w:lsdException w:name="Outline List 3" w:semiHidden="1" w:unhideWhenUsed="1"/>
-    <w:lsdException w:name="Table Simple 1" w:semiHidden="1" w:unhideWhenUsed="1"/>
-    <w:lsdException w:name="Table Simple 2" w:semiHidden="1" w:unhideWhenUsed="1"/>
-    <w:lsdException w:name="Table Simple 3" w:semiHidden="1" w:unhideWhenUsed="1"/>
-    <w:lsdException w:name="Table Classic 1" w:semiHidden="1" w:unhideWhenUsed="1"/>
-    <w:lsdException w:name="Table Classic 2" w:semiHidden="1" w:unhideWhenUsed="1"/>
-    <w:lsdException w:name="Table Classic 3" w:semiHidden="1" w:unhideWhenUsed="1"/>
-    <w:lsdException w:name="Table Classic 4" w:semiHidden="1" w:unhideWhenUsed="1"/>
-    <w:lsdException w:name="Table Colorful 1" w:semiHidden="1" w:unhideWhenUsed="1"/>
-    <w:lsdException w:name="Table Colorful 2" w:semiHidden="1" w:unhideWhenUsed="1"/>
-    <w:lsdException w:name="Table Colorful 3" w:semiHidden="1" w:unhideWhenUsed="1"/>
-    <w:lsdException w:name="Table Columns 1" w:semiHidden="1" w:unhideWhenUsed="1"/>
-    <w:lsdException w:name="Table Columns 2" w:semiHidden="1" w:unhideWhenUsed="1"/>
-    <w:lsdException w:name="Table Columns 3" w:semiHidden="1" w:unhideWhenUsed="1"/>
-    <w:lsdException w:name="Table Columns 4" w:semiHidden="1" w:unhideWhenUsed="1"/>
-    <w:lsdException w:name="Table Columns 5" w:semiHidden="1" w:unhideWhenUsed="1"/>
-    <w:lsdException w:name="Table Grid 1" w:semiHidden="1" w:unhideWhenUsed="1"/>
-    <w:lsdException w:name="Table Grid 2" w:semiHidden="1" w:unhideWhenUsed="1"/>
-    <w:lsdException w:name="Table Grid 3" w:semiHidden="1" w:unhideWhenUsed="1"/>
-    <w:lsdException w:name="Table Grid 4" w:semiHidden="1" w:unhideWhenUsed="1"/>
-    <w:lsdException w:name="Table Grid 5" w:semiHidden="1" w:unhideWhenUsed="1"/>
-    <w:lsdException w:name="Table Grid 6" w:semiHidden="1" w:unhideWhenUsed="1"/>
-    <w:lsdException w:name="Table Grid 7" w:semiHidden="1" w:unhideWhenUsed="1"/>
-    <w:lsdException w:name="Table Grid 8" w:semiHidden="1" w:unhideWhenUsed="1"/>
-    <w:lsdException w:name="Table List 1" w:semiHidden="1" w:unhideWhenUsed="1"/>
-    <w:lsdException w:name="Table List 2" w:semiHidden="1" w:unhideWhenUsed="1"/>
-    <w:lsdException w:name="Table List 3" w:semiHidden="1" w:unhideWhenUsed="1"/>
-    <w:lsdException w:name="Table List 4" w:semiHidden="1" w:unhideWhenUsed="1"/>
-    <w:lsdException w:name="Table List 5" w:semiHidden="1" w:unhideWhenUsed="1"/>
-    <w:lsdException w:name="Table List 6" w:semiHidden="1" w:unhideWhenUsed="1"/>
-    <w:lsdException w:name="Table List 7" w:semiHidden="1" w:unhideWhenUsed="1"/>
-    <w:lsdException w:name="Table List 8" w:semiHidden="1" w:unhideWhenUsed="1"/>
-    <w:lsdException w:name="Table 3D effects 1" w:semiHidden="1" w:unhideWhenUsed="1"/>
-    <w:lsdException w:name="Table 3D effects 2" w:semiHidden="1" w:unhideWhenUsed="1"/>
-    <w:lsdException w:name="Table 3D effects 3" w:semiHidden="1" w:unhideWhenUsed="1"/>
-    <w:lsdException w:name="Table Contemporary" w:semiHidden="1" w:unhideWhenUsed="1"/>
-    <w:lsdException w:name="Table Elegant" w:semiHidden="1" w:unhideWhenUsed="1"/>
-    <w:lsdException w:name="Table Professional" w:semiHidden="1" w:unhideWhenUsed="1"/>
-    <w:lsdException w:name="Table Subtle 1" w:semiHidden="1" w:unhideWhenUsed="1"/>
-    <w:lsdException w:name="Table Subtle 2" w:semiHidden="1" w:unhideWhenUsed="1"/>
-    <w:lsdException w:name="Table Web 1" w:semiHidden="1" w:unhideWhenUsed="1"/>
-    <w:lsdException w:name="Table Web 2" w:semiHidden="1" w:unhideWhenUsed="1"/>
-    <w:lsdException w:name="Table Web 3" w:semiHidden="1" w:unhideWhenUsed="1"/>
-    <w:lsdException w:name="Balloon Text" w:semiHidden="1" w:unhideWhenUsed="1"/>
-    <w:lsdException w:name="Table Grid" w:uiPriority="59"/>
-    <w:lsdException w:name="Table Theme" w:semiHidden="1" w:unhideWhenUsed="1"/>
-    <w:lsdException w:name="Placeholder Text" w:semiHidden="1"/>
-    <w:lsdException w:name="No Spacing" w:uiPriority="1"/>
-    <w:lsdException w:name="Light Shading" w:uiPriority="60"/>
-    <w:lsdException w:name="Light List" w:uiPriority="61"/>
-    <w:lsdException w:name="Light Grid" w:uiPriority="62"/>
-    <w:lsdException w:name="Medium Shading 1" w:uiPriority="63"/>
-    <w:lsdException w:name="Medium Shading 2" w:uiPriority="64"/>
-    <w:lsdException w:name="Medium List 1" w:uiPriority="65"/>
-    <w:lsdException w:name="Medium List 2" w:uiPriority="66"/>
-    <w:lsdException w:name="Medium Grid 1" w:uiPriority="67"/>
-    <w:lsdException w:name="Medium Grid 2" w:uiPriority="68"/>
-    <w:lsdException w:name="Medium Grid 3" w:uiPriority="69"/>
-    <w:lsdException w:name="Dark List" w:uiPriority="70"/>
-    <w:lsdException w:name="Colorful Shading" w:uiPriority="71"/>
-    <w:lsdException w:name="Colorful List" w:uiPriority="72"/>
-    <w:lsdException w:name="Colorful Grid" w:uiPriority="73"/>
-    <w:lsdException w:name="Light Shading Accent 1" w:uiPriority="60"/>
-    <w:lsdException w:name="Light List Accent 1" w:uiPriority="61"/>
-    <w:lsdException w:name="Light Grid Accent 1" w:uiPriority="62"/>
-    <w:lsdException w:name="Medium Shading 1 Accent 1" w:uiPriority="63"/>
-    <w:lsdException w:name="Medium Shading 2 Accent 1" w:uiPriority="64"/>
-    <w:lsdException w:name="Medium List 1 Accent 1" w:uiPriority="65"/>
-    <w:lsdException w:name="Revision" w:semiHidden="1"/>
-    <w:lsdException w:name="List Paragraph" w:uiPriority="34" w:qFormat="1"/>
-    <w:lsdException w:name="Quote" w:uiPriority="29"/>
-    <w:lsdException w:name="Intense Quote" w:uiPriority="30"/>
-    <w:lsdException w:name="Medium List 2 Accent 1" w:uiPriority="66"/>
-    <w:lsdException w:name="Medium Grid 1 Accent 1" w:uiPriority="67"/>
-    <w:lsdException w:name="Medium Grid 2 Accent 1" w:uiPriority="68"/>
-    <w:lsdException w:name="Medium Grid 3 Accent 1" w:uiPriority="69"/>
-    <w:lsdException w:name="Dark List Accent 1" w:uiPriority="70"/>
-    <w:lsdException w:name="Colorful Shading Accent 1" w:uiPriority="71"/>
-    <w:lsdException w:name="Colorful List Accent 1" w:uiPriority="72"/>
-    <w:lsdException w:name="Colorful Grid Accent 1" w:uiPriority="73"/>
-    <w:lsdException w:name="Light Shading Accent 2" w:uiPriority="60"/>
-    <w:lsdException w:name="Light List Accent 2" w:uiPriority="61"/>
-    <w:lsdException w:name="Light Grid Accent 2" w:uiPriority="62"/>
-    <w:lsdException w:name="Medium Shading 1 Accent 2" w:uiPriority="63"/>
-    <w:lsdException w:name="Medium Shading 2 Accent 2" w:uiPriority="64"/>
-    <w:lsdException w:name="Medium List 1 Accent 2" w:uiPriority="65"/>
-    <w:lsdException w:name="Medium List 2 Accent 2" w:uiPriority="66"/>
-    <w:lsdException w:name="Medium Grid 1 Accent 2" w:uiPriority="67"/>
-    <w:lsdException w:name="Medium Grid 2 Accent 2" w:uiPriority="68"/>
-    <w:lsdException w:name="Medium Grid 3 Accent 2" w:uiPriority="69"/>
-    <w:lsdException w:name="Dark List Accent 2" w:uiPriority="70"/>
-    <w:lsdException w:name="Colorful Shading Accent 2" w:uiPriority="71"/>
-    <w:lsdException w:name="Colorful List Accent 2" w:uiPriority="72"/>
-    <w:lsdException w:name="Colorful Grid Accent 2" w:uiPriority="73"/>
-    <w:lsdException w:name="Light Shading Accent 3" w:uiPriority="60"/>
-    <w:lsdException w:name="Light List Accent 3" w:uiPriority="61"/>
-    <w:lsdException w:name="Light Grid Accent 3" w:uiPriority="62"/>
-    <w:lsdException w:name="Medium Shading 1 Accent 3" w:uiPriority="63"/>
-    <w:lsdException w:name="Medium Shading 2 Accent 3" w:uiPriority="64"/>
-    <w:lsdException w:name="Medium List 1 Accent 3" w:uiPriority="65"/>
-    <w:lsdException w:name="Medium List 2 Accent 3" w:uiPriority="66"/>
-    <w:lsdException w:name="Medium Grid 1 Accent 3" w:uiPriority="67"/>
-    <w:lsdException w:name="Medium Grid 2 Accent 3" w:uiPriority="68"/>
-    <w:lsdException w:name="Medium Grid 3 Accent 3" w:uiPriority="69"/>
-    <w:lsdException w:name="Dark List Accent 3" w:uiPriority="70"/>
-    <w:lsdException w:name="Colorful Shading Accent 3" w:uiPriority="71"/>
-    <w:lsdException w:name="Colorful List Accent 3" w:uiPriority="72"/>
-    <w:lsdException w:name="Colorful Grid Accent 3" w:uiPriority="73"/>
-    <w:lsdException w:name="Light Shading Accent 4" w:uiPriority="60"/>
-    <w:lsdException w:name="Light List Accent 4" w:uiPriority="61"/>
-    <w:lsdException w:name="Light Grid Accent 4" w:uiPriority="62"/>
-    <w:lsdException w:name="Medium Shading 1 Accent 4" w:uiPriority="63"/>
-    <w:lsdException w:name="Medium Shading 2 Accent 4" w:uiPriority="64"/>
-    <w:lsdException w:name="Medium List 1 Accent 4" w:uiPriority="65"/>
-    <w:lsdException w:name="Medium List 2 Accent 4" w:uiPriority="66"/>
-    <w:lsdException w:name="Medium Grid 1 Accent 4" w:uiPriority="67"/>
-    <w:lsdException w:name="Medium Grid 2 Accent 4" w:uiPriority="68"/>
-    <w:lsdException w:name="Medium Grid 3 Accent 4" w:uiPriority="69"/>
-    <w:lsdException w:name="Dark List Accent 4" w:uiPriority="70"/>
-    <w:lsdException w:name="Colorful Shading Accent 4" w:uiPriority="71"/>
-    <w:lsdException w:name="Colorful List Accent 4" w:uiPriority="72"/>
-    <w:lsdException w:name="Colorful Grid Accent 4" w:uiPriority="73"/>
-    <w:lsdException w:name="Light Shading Accent 5" w:uiPriority="60"/>
-    <w:lsdException w:name="Light List Accent 5" w:uiPriority="61"/>
-    <w:lsdException w:name="Light Grid Accent 5" w:uiPriority="62"/>
-    <w:lsdException w:name="Medium Shading 1 Accent 5" w:uiPriority="63"/>
-    <w:lsdException w:name="Medium Shading 2 Accent 5" w:uiPriority="64"/>
-    <w:lsdException w:name="Medium List 1 Accent 5" w:uiPriority="65"/>
-    <w:lsdException w:name="Medium List 2 Accent 5" w:uiPriority="66"/>
-    <w:lsdException w:name="Medium Grid 1 Accent 5" w:uiPriority="67"/>
-    <w:lsdException w:name="Medium Grid 2 Accent 5" w:uiPriority="68"/>
-    <w:lsdException w:name="Medium Grid 3 Accent 5" w:uiPriority="69"/>
-    <w:lsdException w:name="Dark List Accent 5" w:uiPriority="70"/>
-    <w:lsdException w:name="Colorful Shading Accent 5" w:uiPriority="71"/>
-    <w:lsdException w:name="Colorful List Accent 5" w:uiPriority="72"/>
-    <w:lsdException w:name="Colorful Grid Accent 5" w:uiPriority="73"/>
-    <w:lsdException w:name="Light Shading Accent 6" w:uiPriority="60"/>
-    <w:lsdException w:name="Light List Accent 6" w:uiPriority="61"/>
-    <w:lsdException w:name="Light Grid Accent 6" w:uiPriority="62"/>
-    <w:lsdException w:name="Medium Shading 1 Accent 6" w:uiPriority="63"/>
-    <w:lsdException w:name="Medium Shading 2 Accent 6" w:uiPriority="64"/>
-    <w:lsdException w:name="Medium List 1 Accent 6" w:uiPriority="65"/>
-    <w:lsdException w:name="Medium List 2 Accent 6" w:uiPriority="66"/>
-    <w:lsdException w:name="Medium Grid 1 Accent 6" w:uiPriority="67"/>
-    <w:lsdException w:name="Medium Grid 2 Accent 6" w:uiPriority="68"/>
-    <w:lsdException w:name="Medium Grid 3 Accent 6" w:uiPriority="69"/>
-    <w:lsdException w:name="Dark List Accent 6" w:uiPriority="70"/>
-    <w:lsdException w:name="Colorful Shading Accent 6" w:uiPriority="71"/>
-    <w:lsdException w:name="Colorful List Accent 6" w:uiPriority="72"/>
-    <w:lsdException w:name="Colorful Grid Accent 6" w:uiPriority="73"/>
-    <w:lsdException w:name="Subtle Emphasis" w:uiPriority="19"/>
-    <w:lsdException w:name="Intense Emphasis" w:uiPriority="21"/>
-    <w:lsdException w:name="Subtle Reference" w:uiPriority="31"/>
-    <w:lsdException w:name="Intense Reference" w:uiPriority="32"/>
-    <w:lsdException w:name="Book Title" w:uiPriority="33"/>
-    <w:lsdException w:name="Bibliography" w:semiHidden="1" w:uiPriority="37" w:unhideWhenUsed="1"/>
-    <w:lsdException w:name="TOC Heading" w:semiHidden="1" w:uiPriority="39" w:unhideWhenUsed="1" w:qFormat="1"/>
-    <w:lsdException w:name="Plain Table 1" w:uiPriority="41"/>
-    <w:lsdException w:name="Plain Table 2" w:uiPriority="42"/>
-    <w:lsdException w:name="Plain Table 3" w:uiPriority="43"/>
-    <w:lsdException w:name="Plain Table 4" w:uiPriority="44"/>
-    <w:lsdException w:name="Plain Table 5" w:uiPriority="45"/>
-    <w:lsdException w:name="Grid Table Light" w:uiPriority="40"/>
-    <w:lsdException w:name="Grid Table 1 Light" w:uiPriority="46"/>
-    <w:lsdException w:name="Grid Table 2" w:uiPriority="47"/>
-    <w:lsdException w:name="Grid Table 3" w:uiPriority="48"/>
-    <w:lsdException w:name="Grid Table 4" w:uiPriority="49"/>
-    <w:lsdException w:name="Grid Table 5 Dark" w:uiPriority="50"/>
-    <w:lsdException w:name="Grid Table 6 Colorful" w:uiPriority="51"/>
-    <w:lsdException w:name="Grid Table 7 Colorful" w:uiPriority="52"/>
-    <w:lsdException w:name="Grid Table 1 Light Accent 1" w:uiPriority="46"/>
-    <w:lsdException w:name="Grid Table 2 Accent 1" w:uiPriority="47"/>
-    <w:lsdException w:name="Grid Table 3 Accent 1" w:uiPriority="48"/>
-    <w:lsdException w:name="Grid Table 4 Accent 1" w:uiPriority="49"/>
-    <w:lsdException w:name="Grid Table 5 Dark Accent 1" w:uiPriority="50"/>
-    <w:lsdException w:name="Grid Table 6 Colorful Accent 1" w:uiPriority="51"/>
-    <w:lsdException w:name="Grid Table 7 Colorful Accent 1" w:uiPriority="52"/>
-    <w:lsdException w:name="Grid Table 1 Light Accent 2" w:uiPriority="46"/>
-    <w:lsdException w:name="Grid Table 2 Accent 2" w:uiPriority="47"/>
-    <w:lsdException w:name="Grid Table 3 Accent 2" w:uiPriority="48"/>
-    <w:lsdException w:name="Grid Table 4 Accent 2" w:uiPriority="49"/>
-    <w:lsdException w:name="Grid Table 5 Dark Accent 2" w:uiPriority="50"/>
-    <w:lsdException w:name="Grid Table 6 Colorful Accent 2" w:uiPriority="51"/>
-    <w:lsdException w:name="Grid Table 7 Colorful Accent 2" w:uiPriority="52"/>
-    <w:lsdException w:name="Grid Table 1 Light Accent 3" w:uiPriority="46"/>
-    <w:lsdException w:name="Grid Table 2 Accent 3" w:uiPriority="47"/>
-    <w:lsdException w:name="Grid Table 3 Accent 3" w:uiPriority="48"/>
-    <w:lsdException w:name="Grid Table 4 Accent 3" w:uiPriority="49"/>
-    <w:lsdException w:name="Grid Table 5 Dark Accent 3" w:uiPriority="50"/>
-    <w:lsdException w:name="Grid Table 6 Colorful Accent 3" w:uiPriority="51"/>
-    <w:lsdException w:name="Grid Table 7 Colorful Accent 3" w:uiPriority="52"/>
-    <w:lsdException w:name="Grid Table 1 Light Accent 4" w:uiPriority="46"/>
-    <w:lsdException w:name="Grid Table 2 Accent 4" w:uiPriority="47"/>
-    <w:lsdException w:name="Grid Table 3 Accent 4" w:uiPriority="48"/>
-    <w:lsdException w:name="Grid Table 4 Accent 4" w:uiPriority="49"/>
-    <w:lsdException w:name="Grid Table 5 Dark Accent 4" w:uiPriority="50"/>
-    <w:lsdException w:name="Grid Table 6 Colorful Accent 4" w:uiPriority="51"/>
-    <w:lsdException w:name="Grid Table 7 Colorful Accent 4" w:uiPriority="52"/>
-    <w:lsdException w:name="Grid Table 1 Light Accent 5" w:uiPriority="46"/>
-    <w:lsdException w:name="Grid Table 2 Accent 5" w:uiPriority="47"/>
-    <w:lsdException w:name="Grid Table 3 Accent 5" w:uiPriority="48"/>
-    <w:lsdException w:name="Grid Table 4 Accent 5" w:uiPriority="49"/>
-    <w:lsdException w:name="Grid Table 5 Dark Accent 5" w:uiPriority="50"/>
-    <w:lsdException w:name="Grid Table 6 Colorful Accent 5" w:uiPriority="51"/>
-    <w:lsdException w:name="Grid Table 7 Colorful Accent 5" w:uiPriority="52"/>
-    <w:lsdException w:name="Grid Table 1 Light Accent 6" w:uiPriority="46"/>
-    <w:lsdException w:name="Grid Table 2 Accent 6" w:uiPriority="47"/>
-    <w:lsdException w:name="Grid Table 3 Accent 6" w:uiPriority="48"/>
-    <w:lsdException w:name="Grid Table 4 Accent 6" w:uiPriority="49"/>
-    <w:lsdException w:name="Grid Table 5 Dark Accent 6" w:uiPriority="50"/>
-    <w:lsdException w:name="Grid Table 6 Colorful Accent 6" w:uiPriority="51"/>
-    <w:lsdException w:name="Grid Table 7 Colorful Accent 6" w:uiPriority="52"/>
-    <w:lsdException w:name="List Table 1 Light" w:uiPriority="46"/>
-    <w:lsdException w:name="List Table 2" w:uiPriority="47"/>
-    <w:lsdException w:name="List Table 3" w:uiPriority="48"/>
-    <w:lsdException w:name="List Table 4" w:uiPriority="49"/>
-    <w:lsdException w:name="List Table 5 Dark" w:uiPriority="50"/>
-    <w:lsdException w:name="List Table 6 Colorful" w:uiPriority="51"/>
-    <w:lsdException w:name="List Table 7 Colorful" w:uiPriority="52"/>
-    <w:lsdException w:name="List Table 1 Light Accent 1" w:uiPriority="46"/>
-    <w:lsdException w:name="List Table 2 Accent 1" w:uiPriority="47"/>
-    <w:lsdException w:name="List Table 3 Accent 1" w:uiPriority="48"/>
-    <w:lsdException w:name="List Table 4 Accent 1" w:uiPriority="49"/>
-    <w:lsdException w:name="List Table 5 Dark Accent 1" w:uiPriority="50"/>
-    <w:lsdException w:name="List Table 6 Colorful Accent 1" w:uiPriority="51"/>
-    <w:lsdException w:name="List Table 7 Colorful Accent 1" w:uiPriority="52"/>
-    <w:lsdException w:name="List Table 1 Light Accent 2" w:uiPriority="46"/>
-    <w:lsdException w:name="List Table 2 Accent 2" w:uiPriority="47"/>
-    <w:lsdException w:name="List Table 3 Accent 2" w:uiPriority="48"/>
-    <w:lsdException w:name="List Table 4 Accent 2" w:uiPriority="49"/>
-    <w:lsdException w:name="List Table 5 Dark Accent 2" w:uiPriority="50"/>
-    <w:lsdException w:name="List Table 6 Colorful Accent 2" w:uiPriority="51"/>
-    <w:lsdException w:name="List Table 7 Colorful Accent 2" w:uiPriority="52"/>
-    <w:lsdException w:name="List Table 1 Light Accent 3" w:uiPriority="46"/>
-    <w:lsdException w:name="List Table 2 Accent 3" w:uiPriority="47"/>
-    <w:lsdException w:name="List Table 3 Accent 3" w:uiPriority="48"/>
-    <w:lsdException w:name="List Table 4 Accent 3" w:uiPriority="49"/>
-    <w:lsdException w:name="List Table 5 Dark Accent 3" w:uiPriority="50"/>
-    <w:lsdException w:name="List Table 6 Colorful Accent 3" w:uiPriority="51"/>
-    <w:lsdException w:name="List Table 7 Colorful Accent 3" w:uiPriority="52"/>
-    <w:lsdException w:name="List Table 1 Light Accent 4" w:uiPriority="46"/>
-    <w:lsdException w:name="List Table 2 Accent 4" w:uiPriority="47"/>
-    <w:lsdException w:name="List Table 3 Accent 4" w:uiPriority="48"/>
-    <w:lsdException w:name="List Table 4 Accent 4" w:uiPriority="49"/>
-    <w:lsdException w:name="List Table 5 Dark Accent 4" w:uiPriority="50"/>
-    <w:lsdException w:name="List Table 6 Colorful Accent 4" w:uiPriority="51"/>
-    <w:lsdException w:name="List Table 7 Colorful Accent 4" w:uiPriority="52"/>
-    <w:lsdException w:name="List Table 1 Light Accent 5" w:uiPriority="46"/>
-    <w:lsdException w:name="List Table 2 Accent 5" w:uiPriority="47"/>
-    <w:lsdException w:name="List Table 3 Accent 5" w:uiPriority="48"/>
-    <w:lsdException w:name="List Table 4 Accent 5" w:uiPriority="49"/>
-    <w:lsdException w:name="List Table 5 Dark Accent 5" w:uiPriority="50"/>
-    <w:lsdException w:name="List Table 6 Colorful Accent 5" w:uiPriority="51"/>
-    <w:lsdException w:name="List Table 7 Colorful Accent 5" w:uiPriority="52"/>
-    <w:lsdException w:name="List Table 1 Light Accent 6" w:uiPriority="46"/>
-    <w:lsdException w:name="List Table 2 Accent 6" w:uiPriority="47"/>
-    <w:lsdException w:name="List Table 3 Accent 6" w:uiPriority="48"/>
-    <w:lsdException w:name="List Table 4 Accent 6" w:uiPriority="49"/>
-    <w:lsdException w:name="List Table 5 Dark Accent 6" w:uiPriority="50"/>
-    <w:lsdException w:name="List Table 6 Colorful Accent 6" w:uiPriority="51"/>
-    <w:lsdException w:name="List Table 7 Colorful Accent 6" w:uiPriority="52"/>
+  <w:latentStyles w:defLockedState="0" w:defUIPriority="99" w:defSemiHidden="1" w:defUnhideWhenUsed="1" w:defQFormat="0" w:count="267">
+    <w:lsdException w:name="Normal" w:semiHidden="0" w:uiPriority="0" w:unhideWhenUsed="0" w:qFormat="1"/>
+    <w:lsdException w:name="heading 1" w:semiHidden="0" w:uiPriority="9" w:unhideWhenUsed="0" w:qFormat="1"/>
+    <w:lsdException w:name="heading 2" w:uiPriority="9" w:qFormat="1"/>
+    <w:lsdException w:name="heading 3" w:uiPriority="9" w:qFormat="1"/>
+    <w:lsdException w:name="heading 4" w:uiPriority="9" w:qFormat="1"/>
+    <w:lsdException w:name="heading 5" w:uiPriority="9" w:qFormat="1"/>
+    <w:lsdException w:name="heading 6" w:uiPriority="9" w:qFormat="1"/>
+    <w:lsdException w:name="heading 7" w:uiPriority="9" w:qFormat="1"/>
+    <w:lsdException w:name="heading 8" w:uiPriority="9" w:qFormat="1"/>
+    <w:lsdException w:name="heading 9" w:uiPriority="9" w:qFormat="1"/>
+    <w:lsdException w:name="toc 1" w:uiPriority="39"/>
+    <w:lsdException w:name="toc 2" w:uiPriority="39"/>
+    <w:lsdException w:name="toc 3" w:uiPriority="39"/>
+    <w:lsdException w:name="toc 4" w:uiPriority="39"/>
+    <w:lsdException w:name="toc 5" w:uiPriority="39"/>
+    <w:lsdException w:name="toc 6" w:uiPriority="39"/>
+    <w:lsdException w:name="toc 7" w:uiPriority="39"/>
+    <w:lsdException w:name="toc 8" w:uiPriority="39"/>
+    <w:lsdException w:name="toc 9" w:uiPriority="39"/>
+    <w:lsdException w:name="caption" w:uiPriority="35" w:qFormat="1"/>
+    <w:lsdException w:name="Title" w:semiHidden="0" w:uiPriority="10" w:unhideWhenUsed="0"/>
+    <w:lsdException w:name="Default Paragraph Font" w:uiPriority="1"/>
+    <w:lsdException w:name="Subtitle" w:semiHidden="0" w:uiPriority="11" w:unhideWhenUsed="0"/>
+    <w:lsdException w:name="Strong" w:semiHidden="0" w:uiPriority="0" w:unhideWhenUsed="0" w:qFormat="1"/>
+    <w:lsdException w:name="Emphasis" w:semiHidden="0" w:uiPriority="20" w:unhideWhenUsed="0" w:qFormat="1"/>
+    <w:lsdException w:name="Table Grid" w:semiHidden="0" w:uiPriority="59" w:unhideWhenUsed="0"/>
+    <w:lsdException w:name="Placeholder Text" w:unhideWhenUsed="0"/>
+    <w:lsdException w:name="No Spacing" w:semiHidden="0" w:uiPriority="1" w:unhideWhenUsed="0"/>
+    <w:lsdException w:name="Light Shading" w:semiHidden="0" w:uiPriority="60" w:unhideWhenUsed="0"/>
+    <w:lsdException w:name="Light List" w:semiHidden="0" w:uiPriority="61" w:unhideWhenUsed="0"/>
+    <w:lsdException w:name="Light Grid" w:semiHidden="0" w:uiPriority="62" w:unhideWhenUsed="0"/>
+    <w:lsdException w:name="Medium Shading 1" w:semiHidden="0" w:uiPriority="63" w:unhideWhenUsed="0"/>
+    <w:lsdException w:name="Medium Shading 2" w:semiHidden="0" w:uiPriority="64" w:unhideWhenUsed="0"/>
+    <w:lsdException w:name="Medium List 1" w:semiHidden="0" w:uiPriority="65" w:unhideWhenUsed="0"/>
+    <w:lsdException w:name="Medium List 2" w:semiHidden="0" w:uiPriority="66" w:unhideWhenUsed="0"/>
+    <w:lsdException w:name="Medium Grid 1" w:semiHidden="0" w:uiPriority="67" w:unhideWhenUsed="0"/>
+    <w:lsdException w:name="Medium Grid 2" w:semiHidden="0" w:uiPriority="68" w:unhideWhenUsed="0"/>
+    <w:lsdException w:name="Medium Grid 3" w:semiHidden="0" w:uiPriority="69" w:unhideWhenUsed="0"/>
+    <w:lsdException w:name="Dark List" w:semiHidden="0" w:uiPriority="70" w:unhideWhenUsed="0"/>
+    <w:lsdException w:name="Colorful Shading" w:semiHidden="0" w:uiPriority="71" w:unhideWhenUsed="0"/>
+    <w:lsdException w:name="Colorful List" w:semiHidden="0" w:uiPriority="72" w:unhideWhenUsed="0"/>
+    <w:lsdException w:name="Colorful Grid" w:semiHidden="0" w:uiPriority="73" w:unhideWhenUsed="0"/>
+    <w:lsdException w:name="Light Shading Accent 1" w:semiHidden="0" w:uiPriority="60" w:unhideWhenUsed="0"/>
+    <w:lsdException w:name="Light List Accent 1" w:semiHidden="0" w:uiPriority="61" w:unhideWhenUsed="0"/>
+    <w:lsdException w:name="Light Grid Accent 1" w:semiHidden="0" w:uiPriority="62" w:unhideWhenUsed="0"/>
+    <w:lsdException w:name="Medium Shading 1 Accent 1" w:semiHidden="0" w:uiPriority="63" w:unhideWhenUsed="0"/>
+    <w:lsdException w:name="Medium Shading 2 Accent 1" w:semiHidden="0" w:uiPriority="64" w:unhideWhenUsed="0"/>
+    <w:lsdException w:name="Medium List 1 Accent 1" w:semiHidden="0" w:uiPriority="65" w:unhideWhenUsed="0"/>
+    <w:lsdException w:name="Revision" w:unhideWhenUsed="0"/>
+    <w:lsdException w:name="List Paragraph" w:semiHidden="0" w:uiPriority="34" w:unhideWhenUsed="0" w:qFormat="1"/>
+    <w:lsdException w:name="Quote" w:semiHidden="0" w:uiPriority="29" w:unhideWhenUsed="0"/>
+    <w:lsdException w:name="Intense Quote" w:semiHidden="0" w:uiPriority="30" w:unhideWhenUsed="0"/>
+    <w:lsdException w:name="Medium List 2 Accent 1" w:semiHidden="0" w:uiPriority="66" w:unhideWhenUsed="0"/>
+    <w:lsdException w:name="Medium Grid 1 Accent 1" w:semiHidden="0" w:uiPriority="67" w:unhideWhenUsed="0"/>
+    <w:lsdException w:name="Medium Grid 2 Accent 1" w:semiHidden="0" w:uiPriority="68" w:unhideWhenUsed="0"/>
+    <w:lsdException w:name="Medium Grid 3 Accent 1" w:semiHidden="0" w:uiPriority="69" w:unhideWhenUsed="0"/>
+    <w:lsdException w:name="Dark List Accent 1" w:semiHidden="0" w:uiPriority="70" w:unhideWhenUsed="0"/>
+    <w:lsdException w:name="Colorful Shading Accent 1" w:semiHidden="0" w:uiPriority="71" w:unhideWhenUsed="0"/>
+    <w:lsdException w:name="Colorful List Accent 1" w:semiHidden="0" w:uiPriority="72" w:unhideWhenUsed="0"/>
+    <w:lsdException w:name="Colorful Grid Accent 1" w:semiHidden="0" w:uiPriority="73" w:unhideWhenUsed="0"/>
+    <w:lsdException w:name="Light Shading Accent 2" w:semiHidden="0" w:uiPriority="60" w:unhideWhenUsed="0"/>
+    <w:lsdException w:name="Light List Accent 2" w:semiHidden="0" w:uiPriority="61" w:unhideWhenUsed="0"/>
+    <w:lsdException w:name="Light Grid Accent 2" w:semiHidden="0" w:uiPriority="62" w:unhideWhenUsed="0"/>
+    <w:lsdException w:name="Medium Shading 1 Accent 2" w:semiHidden="0" w:uiPriority="63" w:unhideWhenUsed="0"/>
+    <w:lsdException w:name="Medium Shading 2 Accent 2" w:semiHidden="0" w:uiPriority="64" w:unhideWhenUsed="0"/>
+    <w:lsdException w:name="Medium List 1 Accent 2" w:semiHidden="0" w:uiPriority="65" w:unhideWhenUsed="0"/>
+    <w:lsdException w:name="Medium List 2 Accent 2" w:semiHidden="0" w:uiPriority="66" w:unhideWhenUsed="0"/>
+    <w:lsdException w:name="Medium Grid 1 Accent 2" w:semiHidden="0" w:uiPriority="67" w:unhideWhenUsed="0"/>
+    <w:lsdException w:name="Medium Grid 2 Accent 2" w:semiHidden="0" w:uiPriority="68" w:unhideWhenUsed="0"/>
+    <w:lsdException w:name="Medium Grid 3 Accent 2" w:semiHidden="0" w:uiPriority="69" w:unhideWhenUsed="0"/>
+    <w:lsdException w:name="Dark List Accent 2" w:semiHidden="0" w:uiPriority="70" w:unhideWhenUsed="0"/>
+    <w:lsdException w:name="Colorful Shading Accent 2" w:semiHidden="0" w:uiPriority="71" w:unhideWhenUsed="0"/>
+    <w:lsdException w:name="Colorful List Accent 2" w:semiHidden="0" w:uiPriority="72" w:unhideWhenUsed="0"/>
+    <w:lsdException w:name="Colorful Grid Accent 2" w:semiHidden="0" w:uiPriority="73" w:unhideWhenUsed="0"/>
+    <w:lsdException w:name="Light Shading Accent 3" w:semiHidden="0" w:uiPriority="60" w:unhideWhenUsed="0"/>
+    <w:lsdException w:name="Light List Accent 3" w:semiHidden="0" w:uiPriority="61" w:unhideWhenUsed="0"/>
+    <w:lsdException w:name="Light Grid Accent 3" w:semiHidden="0" w:uiPriority="62" w:unhideWhenUsed="0"/>
+    <w:lsdException w:name="Medium Shading 1 Accent 3" w:semiHidden="0" w:uiPriority="63" w:unhideWhenUsed="0"/>
+    <w:lsdException w:name="Medium Shading 2 Accent 3" w:semiHidden="0" w:uiPriority="64" w:unhideWhenUsed="0"/>
+    <w:lsdException w:name="Medium List 1 Accent 3" w:semiHidden="0" w:uiPriority="65" w:unhideWhenUsed="0"/>
+    <w:lsdException w:name="Medium List 2 Accent 3" w:semiHidden="0" w:uiPriority="66" w:unhideWhenUsed="0"/>
+    <w:lsdException w:name="Medium Grid 1 Accent 3" w:semiHidden="0" w:uiPriority="67" w:unhideWhenUsed="0"/>
+    <w:lsdException w:name="Medium Grid 2 Accent 3" w:semiHidden="0" w:uiPriority="68" w:unhideWhenUsed="0"/>
+    <w:lsdException w:name="Medium Grid 3 Accent 3" w:semiHidden="0" w:uiPriority="69" w:unhideWhenUsed="0"/>
+    <w:lsdException w:name="Dark List Accent 3" w:semiHidden="0" w:uiPriority="70" w:unhideWhenUsed="0"/>
+    <w:lsdException w:name="Colorful Shading Accent 3" w:semiHidden="0" w:uiPriority="71" w:unhideWhenUsed="0"/>
+    <w:lsdException w:name="Colorful List Accent 3" w:semiHidden="0" w:uiPriority="72" w:unhideWhenUsed="0"/>
+    <w:lsdException w:name="Colorful Grid Accent 3" w:semiHidden="0" w:uiPriority="73" w:unhideWhenUsed="0"/>
+    <w:lsdException w:name="Light Shading Accent 4" w:semiHidden="0" w:uiPriority="60" w:unhideWhenUsed="0"/>
+    <w:lsdException w:name="Light List Accent 4" w:semiHidden="0" w:uiPriority="61" w:unhideWhenUsed="0"/>
+    <w:lsdException w:name="Light Grid Accent 4" w:semiHidden="0" w:uiPriority="62" w:unhideWhenUsed="0"/>
+    <w:lsdException w:name="Medium Shading 1 Accent 4" w:semiHidden="0" w:uiPriority="63" w:unhideWhenUsed="0"/>
+    <w:lsdException w:name="Medium Shading 2 Accent 4" w:semiHidden="0" w:uiPriority="64" w:unhideWhenUsed="0"/>
+    <w:lsdException w:name="Medium List 1 Accent 4" w:semiHidden="0" w:uiPriority="65" w:unhideWhenUsed="0"/>
+    <w:lsdException w:name="Medium List 2 Accent 4" w:semiHidden="0" w:uiPriority="66" w:unhideWhenUsed="0"/>
+    <w:lsdException w:name="Medium Grid 1 Accent 4" w:semiHidden="0" w:uiPriority="67" w:unhideWhenUsed="0"/>
+    <w:lsdException w:name="Medium Grid 2 Accent 4" w:semiHidden="0" w:uiPriority="68" w:unhideWhenUsed="0"/>
+    <w:lsdException w:name="Medium Grid 3 Accent 4" w:semiHidden="0" w:uiPriority="69" w:unhideWhenUsed="0"/>
+    <w:lsdException w:name="Dark List Accent 4" w:semiHidden="0" w:uiPriority="70" w:unhideWhenUsed="0"/>
+    <w:lsdException w:name="Colorful Shading Accent 4" w:semiHidden="0" w:uiPriority="71" w:unhideWhenUsed="0"/>
+    <w:lsdException w:name="Colorful List Accent 4" w:semiHidden="0" w:uiPriority="72" w:unhideWhenUsed="0"/>
+    <w:lsdException w:name="Colorful Grid Accent 4" w:semiHidden="0" w:uiPriority="73" w:unhideWhenUsed="0"/>
+    <w:lsdException w:name="Light Shading Accent 5" w:semiHidden="0" w:uiPriority="60" w:unhideWhenUsed="0"/>
+    <w:lsdException w:name="Light List Accent 5" w:semiHidden="0" w:uiPriority="61" w:unhideWhenUsed="0"/>
+    <w:lsdException w:name="Light Grid Accent 5" w:semiHidden="0" w:uiPriority="62" w:unhideWhenUsed="0"/>
+    <w:lsdException w:name="Medium Shading 1 Accent 5" w:semiHidden="0" w:uiPriority="63" w:unhideWhenUsed="0"/>
+    <w:lsdException w:name="Medium Shading 2 Accent 5" w:semiHidden="0" w:uiPriority="64" w:unhideWhenUsed="0"/>
+    <w:lsdException w:name="Medium List 1 Accent 5" w:semiHidden="0" w:uiPriority="65" w:unhideWhenUsed="0"/>
+    <w:lsdException w:name="Medium List 2 Accent 5" w:semiHidden="0" w:uiPriority="66" w:unhideWhenUsed="0"/>
+    <w:lsdException w:name="Medium Grid 1 Accent 5" w:semiHidden="0" w:uiPriority="67" w:unhideWhenUsed="0"/>
+    <w:lsdException w:name="Medium Grid 2 Accent 5" w:semiHidden="0" w:uiPriority="68" w:unhideWhenUsed="0"/>
+    <w:lsdException w:name="Medium Grid 3 Accent 5" w:semiHidden="0" w:uiPriority="69" w:unhideWhenUsed="0"/>
+    <w:lsdException w:name="Dark List Accent 5" w:semiHidden="0" w:uiPriority="70" w:unhideWhenUsed="0"/>
+    <w:lsdException w:name="Colorful Shading Accent 5" w:semiHidden="0" w:uiPriority="71" w:unhideWhenUsed="0"/>
+    <w:lsdException w:name="Colorful List Accent 5" w:semiHidden="0" w:uiPriority="72" w:unhideWhenUsed="0"/>
+    <w:lsdException w:name="Colorful Grid Accent 5" w:semiHidden="0" w:uiPriority="73" w:unhideWhenUsed="0"/>
+    <w:lsdException w:name="Light Shading Accent 6" w:semiHidden="0" w:uiPriority="60" w:unhideWhenUsed="0"/>
+    <w:lsdException w:name="Light List Accent 6" w:semiHidden="0" w:uiPriority="61" w:unhideWhenUsed="0"/>
+    <w:lsdException w:name="Light Grid Accent 6" w:semiHidden="0" w:uiPriority="62" w:unhideWhenUsed="0"/>
+    <w:lsdException w:name="Medium Shading 1 Accent 6" w:semiHidden="0" w:uiPriority="63" w:unhideWhenUsed="0"/>
+    <w:lsdException w:name="Medium Shading 2 Accent 6" w:semiHidden="0" w:uiPriority="64" w:unhideWhenUsed="0"/>
+    <w:lsdException w:name="Medium List 1 Accent 6" w:semiHidden="0" w:uiPriority="65" w:unhideWhenUsed="0"/>
+    <w:lsdException w:name="Medium List 2 Accent 6" w:semiHidden="0" w:uiPriority="66" w:unhideWhenUsed="0"/>
+    <w:lsdException w:name="Medium Grid 1 Accent 6" w:semiHidden="0" w:uiPriority="67" w:unhideWhenUsed="0"/>
+    <w:lsdException w:name="Medium Grid 2 Accent 6" w:semiHidden="0" w:uiPriority="68" w:unhideWhenUsed="0"/>
+    <w:lsdException w:name="Medium Grid 3 Accent 6" w:semiHidden="0" w:uiPriority="69" w:unhideWhenUsed="0"/>
+    <w:lsdException w:name="Dark List Accent 6" w:semiHidden="0" w:uiPriority="70" w:unhideWhenUsed="0"/>
+    <w:lsdException w:name="Colorful Shading Accent 6" w:semiHidden="0" w:uiPriority="71" w:unhideWhenUsed="0"/>
+    <w:lsdException w:name="Colorful List Accent 6" w:semiHidden="0" w:uiPriority="72" w:unhideWhenUsed="0"/>
+    <w:lsdException w:name="Colorful Grid Accent 6" w:semiHidden="0" w:uiPriority="73" w:unhideWhenUsed="0"/>
+    <w:lsdException w:name="Subtle Emphasis" w:semiHidden="0" w:uiPriority="19" w:unhideWhenUsed="0"/>
+    <w:lsdException w:name="Intense Emphasis" w:semiHidden="0" w:uiPriority="21" w:unhideWhenUsed="0"/>
+    <w:lsdException w:name="Subtle Reference" w:semiHidden="0" w:uiPriority="31" w:unhideWhenUsed="0"/>
+    <w:lsdException w:name="Intense Reference" w:semiHidden="0" w:uiPriority="32" w:unhideWhenUsed="0"/>
+    <w:lsdException w:name="Book Title" w:semiHidden="0" w:uiPriority="33" w:unhideWhenUsed="0"/>
+    <w:lsdException w:name="Bibliography" w:uiPriority="37"/>
+    <w:lsdException w:name="TOC Heading" w:uiPriority="39" w:qFormat="1"/>
+  </w:latentStyles>
+  <w:style w:type="paragraph" w:default="1" w:styleId="Normal">
+    <w:name w:val="Normal"/>
+    <w:qFormat/>
+    <w:rsid w:val="00AC7550"/>
+  </w:style>
+  <w:style w:type="paragraph" w:styleId="Heading1">
+    <w:name w:val="heading 1"/>
+    <w:basedOn w:val="Normal"/>
+    <w:next w:val="Normal"/>
+    <w:link w:val="Heading1Char"/>
+    <w:uiPriority w:val="9"/>
+    <w:qFormat/>
+    <w:rsid w:val="00941FFF"/>
+    <w:pPr>
+      <w:keepNext/>
+      <w:keepLines/>
+      <w:spacing w:before="120" w:after="60"/>
+      <w:outlineLvl w:val="0"/>
+    </w:pPr>
+    <w:rPr>
+      <w:rFonts w:eastAsiaTheme="majorEastAsia" w:cstheme="majorBidi"/>
+      <w:b/>
+      <w:color w:val="642D08"/>
+      <w:sz w:val="40"/>
+      <w:szCs w:val="32"/>
+    </w:rPr>
+  </w:style>
+  <w:style w:type="paragraph" w:styleId="Heading2">
+    <w:name w:val="heading 2"/>
+    <w:basedOn w:val="Normal"/>
+    <w:next w:val="Normal"/>
+    <w:link w:val="Heading2Char"/>
+    <w:uiPriority w:val="9"/>
+    <w:qFormat/>
+    <w:rsid w:val="00551D82"/>
+    <w:pPr>
+      <w:keepNext/>
+      <w:keepLines/>
+      <w:numPr>
+        <w:numId w:val="1"/>
+      </w:numPr>
+      <w:tabs>
+        <w:tab w:val="left" w:pos="1843"/>
+      </w:tabs>
+      <w:spacing w:before="120" w:after="80"/>
+      <w:outlineLvl w:val="1"/>
+    </w:pPr>
+    <w:rPr>
+      <w:rFonts w:eastAsiaTheme="majorEastAsia" w:cstheme="majorBidi"/>
+      <w:b/>
+      <w:color w:val="7C380A"/>
+      <w:sz w:val="36"/>
+      <w:szCs w:val="36"/>
+    </w:rPr>
+  </w:style>
+  <w:style w:type="paragraph" w:styleId="Heading3">
+    <w:name w:val="heading 3"/>
+    <w:basedOn w:val="Normal"/>
+    <w:next w:val="Normal"/>
+    <w:link w:val="Heading3Char"/>
+    <w:uiPriority w:val="9"/>
+    <w:unhideWhenUsed/>
+    <w:qFormat/>
+    <w:rsid w:val="00941FFF"/>
+    <w:pPr>
+      <w:keepNext/>
+      <w:keepLines/>
+      <w:spacing w:before="120" w:after="80"/>
+      <w:outlineLvl w:val="2"/>
+    </w:pPr>
+    <w:rPr>
+      <w:rFonts w:eastAsiaTheme="majorEastAsia" w:cstheme="majorBidi"/>
+      <w:b/>
+      <w:color w:val="8F400B"/>
+      <w:sz w:val="32"/>
+      <w:szCs w:val="32"/>
+    </w:rPr>
+  </w:style>
+  <w:style w:type="paragraph" w:styleId="Heading4">
+    <w:name w:val="heading 4"/>
+    <w:basedOn w:val="Normal"/>
+    <w:next w:val="Normal"/>
+    <w:link w:val="Heading4Char"/>
+    <w:uiPriority w:val="9"/>
+    <w:unhideWhenUsed/>
+    <w:qFormat/>
+    <w:rsid w:val="00941FFF"/>
+    <w:pPr>
+      <w:keepNext/>
+      <w:keepLines/>
+      <w:spacing w:before="80" w:after="80"/>
+      <w:outlineLvl w:val="3"/>
+    </w:pPr>
+    <w:rPr>
+      <w:rFonts w:eastAsiaTheme="majorEastAsia" w:cstheme="majorBidi"/>
+      <w:b/>
+      <w:iCs/>
+      <w:color w:val="A34A0D"/>
+      <w:sz w:val="28"/>
+    </w:rPr>
+  </w:style>
+  <w:style w:type="paragraph" w:styleId="Heading5">
+    <w:name w:val="heading 5"/>
+    <w:basedOn w:val="Normal"/>
+    <w:next w:val="Normal"/>
+    <w:link w:val="Heading5Char"/>
+    <w:uiPriority w:val="9"/>
+    <w:unhideWhenUsed/>
+    <w:qFormat/>
+    <w:rsid w:val="00941FFF"/>
+    <w:pPr>
+      <w:keepNext/>
+      <w:keepLines/>
+      <w:spacing w:before="40" w:after="0"/>
+      <w:outlineLvl w:val="4"/>
+    </w:pPr>
+    <w:rPr>
+      <w:rFonts w:eastAsiaTheme="majorEastAsia" w:cstheme="majorBidi"/>
+      <w:b/>
+      <w:color w:val="B2500E"/>
+    </w:rPr>
+  </w:style>
+  <w:style w:type="character" w:default="1" w:styleId="DefaultParagraphFont">
+    <w:name w:val="Default Paragraph Font"/>
+    <w:uiPriority w:val="1"/>
+    <w:semiHidden/>
+    <w:unhideWhenUsed/>
+  </w:style>
+  <w:style w:type="table" w:default="1" w:styleId="TableNormal">
+    <w:name w:val="Normal Table"/>
+    <w:uiPriority w:val="99"/>
+    <w:semiHidden/>
+    <w:unhideWhenUsed/>
+    <w:tblPr>
+      <w:tblInd w:w="0" w:type="dxa"/>
+      <w:tblCellMar>
+        <w:top w:w="0" w:type="dxa"/>
+        <w:left w:w="108" w:type="dxa"/>
+        <w:bottom w:w="0" w:type="dxa"/>
+        <w:right w:w="108" w:type="dxa"/>
+      </w:tblCellMar>
+    </w:tblPr>
+  </w:style>
+  <w:style w:type="numbering" w:default="1" w:styleId="NoList">
+    <w:name w:val="No List"/>
+    <w:uiPriority w:val="99"/>
+    <w:semiHidden/>
+    <w:unhideWhenUsed/>
+  </w:style>
+  <w:style w:type="paragraph" w:styleId="Header">
+    <w:name w:val="header"/>
+    <w:basedOn w:val="Normal"/>
+    <w:link w:val="HeaderChar"/>
+    <w:uiPriority w:val="99"/>
+    <w:unhideWhenUsed/>
+    <w:rsid w:val="008068A2"/>
+    <w:pPr>
+      <w:tabs>
+        <w:tab w:val="center" w:pos="4680"/>
+        <w:tab w:val="right" w:pos="9360"/>
+      </w:tabs>
+      <w:spacing w:after="0" w:line="240" w:lineRule="auto"/>
+    </w:pPr>
+  </w:style>
+  <w:style w:type="character" w:customStyle="1" w:styleId="HeaderChar">
+    <w:name w:val="Header Char"/>
+    <w:basedOn w:val="DefaultParagraphFont"/>
+    <w:link w:val="Header"/>
+    <w:uiPriority w:val="99"/>
+    <w:rsid w:val="008068A2"/>
+  </w:style>
+  <w:style w:type="paragraph" w:styleId="Footer">
+    <w:name w:val="footer"/>
+    <w:basedOn w:val="Normal"/>
+    <w:link w:val="FooterChar"/>
+    <w:uiPriority w:val="99"/>
+    <w:unhideWhenUsed/>
+    <w:rsid w:val="008068A2"/>
+    <w:pPr>
+      <w:tabs>
+        <w:tab w:val="center" w:pos="4680"/>
+        <w:tab w:val="right" w:pos="9360"/>
+      </w:tabs>
+      <w:spacing w:after="0" w:line="240" w:lineRule="auto"/>
+    </w:pPr>
+  </w:style>
+  <w:style w:type="character" w:customStyle="1" w:styleId="FooterChar">
+    <w:name w:val="Footer Char"/>
+    <w:basedOn w:val="DefaultParagraphFont"/>
+    <w:link w:val="Footer"/>
+    <w:uiPriority w:val="99"/>
+    <w:rsid w:val="008068A2"/>
+  </w:style>
+  <w:style w:type="paragraph" w:styleId="BalloonText">
+    <w:name w:val="Balloon Text"/>
+    <w:basedOn w:val="Normal"/>
+    <w:link w:val="BalloonTextChar"/>
+    <w:uiPriority w:val="99"/>
+    <w:semiHidden/>
+    <w:unhideWhenUsed/>
+    <w:rsid w:val="00564D7B"/>
+    <w:pPr>
+      <w:spacing w:after="0" w:line="240" w:lineRule="auto"/>
+    </w:pPr>
+    <w:rPr>
+      <w:rFonts w:ascii="Tahoma" w:hAnsi="Tahoma" w:cs="Tahoma"/>
+      <w:sz w:val="16"/>
+      <w:szCs w:val="16"/>
+    </w:rPr>
+  </w:style>
+  <w:style w:type="character" w:customStyle="1" w:styleId="BalloonTextChar">
+    <w:name w:val="Balloon Text Char"/>
+    <w:basedOn w:val="DefaultParagraphFont"/>
+    <w:link w:val="BalloonText"/>
+    <w:uiPriority w:val="99"/>
+    <w:semiHidden/>
+    <w:rsid w:val="00564D7B"/>
+    <w:rPr>
+      <w:rFonts w:ascii="Tahoma" w:hAnsi="Tahoma" w:cs="Tahoma"/>
+      <w:sz w:val="16"/>
+      <w:szCs w:val="16"/>
+    </w:rPr>
+  </w:style>
+  <w:style w:type="character" w:styleId="Hyperlink">
+    <w:name w:val="Hyperlink"/>
+    <w:basedOn w:val="DefaultParagraphFont"/>
+    <w:uiPriority w:val="99"/>
+    <w:unhideWhenUsed/>
+    <w:rsid w:val="0079324A"/>
+    <w:rPr>
+      <w:color w:val="0000FF" w:themeColor="hyperlink"/>
+      <w:u w:val="single"/>
+    </w:rPr>
+  </w:style>
+  <w:style w:type="character" w:customStyle="1" w:styleId="Heading1Char">
+    <w:name w:val="Heading 1 Char"/>
+    <w:basedOn w:val="DefaultParagraphFont"/>
+    <w:link w:val="Heading1"/>
+    <w:uiPriority w:val="9"/>
+    <w:rsid w:val="00941FFF"/>
+    <w:rPr>
+      <w:rFonts w:eastAsiaTheme="majorEastAsia" w:cstheme="majorBidi"/>
+      <w:b/>
+      <w:color w:val="642D08"/>
+      <w:sz w:val="40"/>
+      <w:szCs w:val="32"/>
+      <w:lang w:val="bg-BG"/>
+    </w:rPr>
+  </w:style>
+  <w:style w:type="character" w:customStyle="1" w:styleId="Heading2Char">
+    <w:name w:val="Heading 2 Char"/>
+    <w:basedOn w:val="DefaultParagraphFont"/>
+    <w:link w:val="Heading2"/>
+    <w:uiPriority w:val="9"/>
+    <w:rsid w:val="00551D82"/>
+    <w:rPr>
+      <w:rFonts w:eastAsiaTheme="majorEastAsia" w:cstheme="majorBidi"/>
+      <w:b/>
+      <w:color w:val="7C380A"/>
+      <w:sz w:val="36"/>
+      <w:szCs w:val="36"/>
+    </w:rPr>
+  </w:style>
+  <w:style w:type="paragraph" w:styleId="NormalWeb">
+    <w:name w:val="Normal (Web)"/>
+    <w:basedOn w:val="Normal"/>
+    <w:uiPriority w:val="99"/>
+    <w:semiHidden/>
+    <w:unhideWhenUsed/>
+    <w:rsid w:val="00524789"/>
+    <w:pPr>
+      <w:spacing w:before="100" w:beforeAutospacing="1" w:after="100" w:afterAutospacing="1" w:line="240" w:lineRule="auto"/>
+    </w:pPr>
+    <w:rPr>
+      <w:rFonts w:ascii="Times New Roman" w:eastAsia="Times New Roman" w:hAnsi="Times New Roman" w:cs="Times New Roman"/>
+      <w:sz w:val="24"/>
+      <w:szCs w:val="24"/>
+    </w:rPr>
+  </w:style>
+  <w:style w:type="character" w:styleId="Strong">
+    <w:name w:val="Strong"/>
+    <w:basedOn w:val="DefaultParagraphFont"/>
+    <w:qFormat/>
+    <w:rsid w:val="00524789"/>
+    <w:rPr>
+      <w:b/>
+      <w:bCs/>
+    </w:rPr>
+  </w:style>
+  <w:style w:type="character" w:customStyle="1" w:styleId="Heading3Char">
+    <w:name w:val="Heading 3 Char"/>
+    <w:basedOn w:val="DefaultParagraphFont"/>
+    <w:link w:val="Heading3"/>
+    <w:uiPriority w:val="9"/>
+    <w:rsid w:val="00941FFF"/>
+    <w:rPr>
+      <w:rFonts w:eastAsiaTheme="majorEastAsia" w:cstheme="majorBidi"/>
+      <w:b/>
+      <w:color w:val="8F400B"/>
+      <w:sz w:val="32"/>
+      <w:szCs w:val="32"/>
+      <w:lang w:val="bg-BG"/>
+    </w:rPr>
+  </w:style>
+  <w:style w:type="character" w:customStyle="1" w:styleId="Heading4Char">
+    <w:name w:val="Heading 4 Char"/>
+    <w:basedOn w:val="DefaultParagraphFont"/>
+    <w:link w:val="Heading4"/>
+    <w:uiPriority w:val="9"/>
+    <w:rsid w:val="00941FFF"/>
+    <w:rPr>
+      <w:rFonts w:eastAsiaTheme="majorEastAsia" w:cstheme="majorBidi"/>
+      <w:b/>
+      <w:iCs/>
+      <w:color w:val="A34A0D"/>
+      <w:sz w:val="28"/>
+      <w:lang w:val="bg-BG"/>
+    </w:rPr>
+  </w:style>
+  <w:style w:type="paragraph" w:styleId="ListParagraph">
+    <w:name w:val="List Paragraph"/>
+    <w:basedOn w:val="Normal"/>
+    <w:link w:val="ListParagraphChar"/>
+    <w:uiPriority w:val="34"/>
+    <w:qFormat/>
+    <w:rsid w:val="008617B5"/>
+    <w:pPr>
+      <w:ind w:left="720"/>
+      <w:contextualSpacing/>
+    </w:pPr>
+  </w:style>
+  <w:style w:type="character" w:styleId="FollowedHyperlink">
+    <w:name w:val="FollowedHyperlink"/>
+    <w:basedOn w:val="DefaultParagraphFont"/>
+    <w:uiPriority w:val="99"/>
+    <w:semiHidden/>
+    <w:unhideWhenUsed/>
+    <w:rsid w:val="00C0490B"/>
+    <w:rPr>
+      <w:color w:val="800080" w:themeColor="followedHyperlink"/>
+      <w:u w:val="single"/>
+    </w:rPr>
+  </w:style>
+  <w:style w:type="character" w:customStyle="1" w:styleId="Heading5Char">
+    <w:name w:val="Heading 5 Char"/>
+    <w:basedOn w:val="DefaultParagraphFont"/>
+    <w:link w:val="Heading5"/>
+    <w:uiPriority w:val="9"/>
+    <w:rsid w:val="00941FFF"/>
+    <w:rPr>
+      <w:rFonts w:eastAsiaTheme="majorEastAsia" w:cstheme="majorBidi"/>
+      <w:b/>
+      <w:color w:val="B2500E"/>
+      <w:lang w:val="bg-BG"/>
+    </w:rPr>
+  </w:style>
+  <w:style w:type="paragraph" w:customStyle="1" w:styleId="Code">
+    <w:name w:val="Code"/>
+    <w:basedOn w:val="Normal"/>
+    <w:next w:val="Normal"/>
+    <w:link w:val="CodeChar"/>
+    <w:qFormat/>
+    <w:rsid w:val="00B42483"/>
+    <w:rPr>
+      <w:rFonts w:ascii="Consolas" w:hAnsi="Consolas" w:cs="Consolas"/>
+      <w:b/>
+      <w:noProof/>
+    </w:rPr>
+  </w:style>
+  <w:style w:type="table" w:styleId="TableGrid">
+    <w:name w:val="Table Grid"/>
+    <w:basedOn w:val="TableNormal"/>
+    <w:uiPriority w:val="59"/>
+    <w:rsid w:val="00FE5A80"/>
+    <w:pPr>
+      <w:spacing w:after="0" w:line="240" w:lineRule="auto"/>
+    </w:pPr>
+    <w:tblPr>
+      <w:tblInd w:w="0" w:type="dxa"/>
+      <w:tblBorders>
+        <w:top w:val="single" w:sz="4" w:space="0" w:color="auto"/>
+        <w:left w:val="single" w:sz="4" w:space="0" w:color="auto"/>
+        <w:bottom w:val="single" w:sz="4" w:space="0" w:color="auto"/>
+        <w:right w:val="single" w:sz="4" w:space="0" w:color="auto"/>
+        <w:insideH w:val="single" w:sz="4" w:space="0" w:color="auto"/>
+        <w:insideV w:val="single" w:sz="4" w:space="0" w:color="auto"/>
+      </w:tblBorders>
+      <w:tblCellMar>
+        <w:top w:w="0" w:type="dxa"/>
+        <w:left w:w="108" w:type="dxa"/>
+        <w:bottom w:w="0" w:type="dxa"/>
+        <w:right w:w="108" w:type="dxa"/>
+      </w:tblCellMar>
+    </w:tblPr>
+  </w:style>
+  <w:style w:type="character" w:customStyle="1" w:styleId="ListParagraphChar">
+    <w:name w:val="List Paragraph Char"/>
+    <w:basedOn w:val="DefaultParagraphFont"/>
+    <w:link w:val="ListParagraph"/>
+    <w:uiPriority w:val="34"/>
+    <w:rsid w:val="00B42483"/>
+    <w:rPr>
+      <w:lang w:val="bg-BG"/>
+    </w:rPr>
+  </w:style>
+  <w:style w:type="character" w:customStyle="1" w:styleId="CodeChar">
+    <w:name w:val="Code Char"/>
+    <w:basedOn w:val="ListParagraphChar"/>
+    <w:link w:val="Code"/>
+    <w:rsid w:val="00B42483"/>
+    <w:rPr>
+      <w:rFonts w:ascii="Consolas" w:hAnsi="Consolas" w:cs="Consolas"/>
+      <w:b/>
+      <w:noProof/>
+      <w:lang w:val="bg-BG"/>
+    </w:rPr>
+  </w:style>
+  <w:style w:type="character" w:styleId="Emphasis">
+    <w:name w:val="Emphasis"/>
+    <w:basedOn w:val="DefaultParagraphFont"/>
+    <w:uiPriority w:val="20"/>
+    <w:qFormat/>
+    <w:rsid w:val="00083BAB"/>
+    <w:rPr>
+      <w:i/>
+      <w:iCs/>
+    </w:rPr>
+  </w:style>
+  <w:style w:type="character" w:styleId="CommentReference">
+    <w:name w:val="annotation reference"/>
+    <w:basedOn w:val="DefaultParagraphFont"/>
+    <w:uiPriority w:val="99"/>
+    <w:semiHidden/>
+    <w:unhideWhenUsed/>
+    <w:rsid w:val="0085346A"/>
+    <w:rPr>
+      <w:sz w:val="16"/>
+      <w:szCs w:val="16"/>
+    </w:rPr>
+  </w:style>
+  <w:style w:type="paragraph" w:styleId="CommentText">
+    <w:name w:val="annotation text"/>
+    <w:basedOn w:val="Normal"/>
+    <w:link w:val="CommentTextChar"/>
+    <w:uiPriority w:val="99"/>
+    <w:semiHidden/>
+    <w:unhideWhenUsed/>
+    <w:rsid w:val="0085346A"/>
+    <w:pPr>
+      <w:spacing w:line="240" w:lineRule="auto"/>
+    </w:pPr>
+    <w:rPr>
+      <w:sz w:val="20"/>
+      <w:szCs w:val="20"/>
+    </w:rPr>
+  </w:style>
+  <w:style w:type="character" w:customStyle="1" w:styleId="CommentTextChar">
+    <w:name w:val="Comment Text Char"/>
+    <w:basedOn w:val="DefaultParagraphFont"/>
+    <w:link w:val="CommentText"/>
+    <w:uiPriority w:val="99"/>
+    <w:semiHidden/>
+    <w:rsid w:val="0085346A"/>
+    <w:rPr>
+      <w:sz w:val="20"/>
+      <w:szCs w:val="20"/>
+    </w:rPr>
+  </w:style>
+  <w:style w:type="paragraph" w:styleId="CommentSubject">
+    <w:name w:val="annotation subject"/>
+    <w:basedOn w:val="CommentText"/>
+    <w:next w:val="CommentText"/>
+    <w:link w:val="CommentSubjectChar"/>
+    <w:uiPriority w:val="99"/>
+    <w:semiHidden/>
+    <w:unhideWhenUsed/>
+    <w:rsid w:val="0085346A"/>
+    <w:rPr>
+      <w:b/>
+      <w:bCs/>
+    </w:rPr>
+  </w:style>
+  <w:style w:type="character" w:customStyle="1" w:styleId="CommentSubjectChar">
+    <w:name w:val="Comment Subject Char"/>
+    <w:basedOn w:val="CommentTextChar"/>
+    <w:link w:val="CommentSubject"/>
+    <w:uiPriority w:val="99"/>
+    <w:semiHidden/>
+    <w:rsid w:val="0085346A"/>
+    <w:rPr>
+      <w:b/>
+      <w:bCs/>
+      <w:sz w:val="20"/>
+      <w:szCs w:val="20"/>
+    </w:rPr>
+  </w:style>
+</w:styles>
+</file>
+
+<file path=word/stylesWithEffects.xml><?xml version="1.0" encoding="utf-8"?>
+<w:styles xmlns:wpc="http://schemas.microsoft.com/office/word/2010/wordprocessingCanvas" xmlns:mc="http://schemas.openxmlformats.org/markup-compatibility/2006" xmlns:o="urn:schemas-microsoft-com:office:office" xmlns:r="http://schemas.openxmlformats.org/officeDocument/2006/relationships" xmlns:m="http://schemas.openxmlformats.org/officeDocument/2006/math" xmlns:v="urn:schemas-microsoft-com:vml" xmlns:wp14="http://schemas.microsoft.com/office/word/2010/wordprocessingDrawing" xmlns:wp="http://schemas.openxmlformats.org/drawingml/2006/wordprocessingDrawing" xmlns:w10="urn:schemas-microsoft-com:office:word" xmlns:w="http://schemas.openxmlformats.org/wordprocessingml/2006/main" xmlns:w14="http://schemas.microsoft.com/office/word/2010/wordml" xmlns:wpg="http://schemas.microsoft.com/office/word/2010/wordprocessingGroup" xmlns:wpi="http://schemas.microsoft.com/office/word/2010/wordprocessingInk" xmlns:wne="http://schemas.microsoft.com/office/word/2006/wordml" xmlns:wps="http://schemas.microsoft.com/office/word/2010/wordprocessingShape" mc:Ignorable="w14 wp14">
+  <w:docDefaults>
+    <w:rPrDefault>
+      <w:rPr>
+        <w:rFonts w:asciiTheme="minorHAnsi" w:eastAsiaTheme="minorHAnsi" w:hAnsiTheme="minorHAnsi" w:cstheme="minorBidi"/>
+        <w:sz w:val="22"/>
+        <w:szCs w:val="22"/>
+        <w:lang w:val="en-US" w:eastAsia="en-US" w:bidi="ar-SA"/>
+      </w:rPr>
+    </w:rPrDefault>
+    <w:pPrDefault>
+      <w:pPr>
+        <w:spacing w:after="200" w:line="276" w:lineRule="auto"/>
+      </w:pPr>
+    </w:pPrDefault>
+  </w:docDefaults>
+  <w:latentStyles w:defLockedState="0" w:defUIPriority="99" w:defSemiHidden="1" w:defUnhideWhenUsed="1" w:defQFormat="0" w:count="267">
+    <w:lsdException w:name="Normal" w:semiHidden="0" w:uiPriority="0" w:unhideWhenUsed="0" w:qFormat="1"/>
+    <w:lsdException w:name="heading 1" w:semiHidden="0" w:uiPriority="9" w:unhideWhenUsed="0" w:qFormat="1"/>
+    <w:lsdException w:name="heading 2" w:uiPriority="9" w:qFormat="1"/>
+    <w:lsdException w:name="heading 3" w:uiPriority="9" w:qFormat="1"/>
+    <w:lsdException w:name="heading 4" w:uiPriority="9" w:qFormat="1"/>
+    <w:lsdException w:name="heading 5" w:uiPriority="9" w:qFormat="1"/>
+    <w:lsdException w:name="heading 6" w:uiPriority="9" w:qFormat="1"/>
+    <w:lsdException w:name="heading 7" w:uiPriority="9" w:qFormat="1"/>
+    <w:lsdException w:name="heading 8" w:uiPriority="9" w:qFormat="1"/>
+    <w:lsdException w:name="heading 9" w:uiPriority="9" w:qFormat="1"/>
+    <w:lsdException w:name="toc 1" w:uiPriority="39"/>
+    <w:lsdException w:name="toc 2" w:uiPriority="39"/>
+    <w:lsdException w:name="toc 3" w:uiPriority="39"/>
+    <w:lsdException w:name="toc 4" w:uiPriority="39"/>
+    <w:lsdException w:name="toc 5" w:uiPriority="39"/>
+    <w:lsdException w:name="toc 6" w:uiPriority="39"/>
+    <w:lsdException w:name="toc 7" w:uiPriority="39"/>
+    <w:lsdException w:name="toc 8" w:uiPriority="39"/>
+    <w:lsdException w:name="toc 9" w:uiPriority="39"/>
+    <w:lsdException w:name="caption" w:uiPriority="35" w:qFormat="1"/>
+    <w:lsdException w:name="Title" w:semiHidden="0" w:uiPriority="10" w:unhideWhenUsed="0"/>
+    <w:lsdException w:name="Default Paragraph Font" w:uiPriority="1"/>
+    <w:lsdException w:name="Subtitle" w:semiHidden="0" w:uiPriority="11" w:unhideWhenUsed="0"/>
+    <w:lsdException w:name="Strong" w:semiHidden="0" w:uiPriority="0" w:unhideWhenUsed="0" w:qFormat="1"/>
+    <w:lsdException w:name="Emphasis" w:semiHidden="0" w:uiPriority="20" w:unhideWhenUsed="0" w:qFormat="1"/>
+    <w:lsdException w:name="Table Grid" w:semiHidden="0" w:uiPriority="59" w:unhideWhenUsed="0"/>
+    <w:lsdException w:name="Placeholder Text" w:unhideWhenUsed="0"/>
+    <w:lsdException w:name="No Spacing" w:semiHidden="0" w:uiPriority="1" w:unhideWhenUsed="0"/>
+    <w:lsdException w:name="Light Shading" w:semiHidden="0" w:uiPriority="60" w:unhideWhenUsed="0"/>
+    <w:lsdException w:name="Light List" w:semiHidden="0" w:uiPriority="61" w:unhideWhenUsed="0"/>
+    <w:lsdException w:name="Light Grid" w:semiHidden="0" w:uiPriority="62" w:unhideWhenUsed="0"/>
+    <w:lsdException w:name="Medium Shading 1" w:semiHidden="0" w:uiPriority="63" w:unhideWhenUsed="0"/>
+    <w:lsdException w:name="Medium Shading 2" w:semiHidden="0" w:uiPriority="64" w:unhideWhenUsed="0"/>
+    <w:lsdException w:name="Medium List 1" w:semiHidden="0" w:uiPriority="65" w:unhideWhenUsed="0"/>
+    <w:lsdException w:name="Medium List 2" w:semiHidden="0" w:uiPriority="66" w:unhideWhenUsed="0"/>
+    <w:lsdException w:name="Medium Grid 1" w:semiHidden="0" w:uiPriority="67" w:unhideWhenUsed="0"/>
+    <w:lsdException w:name="Medium Grid 2" w:semiHidden="0" w:uiPriority="68" w:unhideWhenUsed="0"/>
+    <w:lsdException w:name="Medium Grid 3" w:semiHidden="0" w:uiPriority="69" w:unhideWhenUsed="0"/>
+    <w:lsdException w:name="Dark List" w:semiHidden="0" w:uiPriority="70" w:unhideWhenUsed="0"/>
+    <w:lsdException w:name="Colorful Shading" w:semiHidden="0" w:uiPriority="71" w:unhideWhenUsed="0"/>
+    <w:lsdException w:name="Colorful List" w:semiHidden="0" w:uiPriority="72" w:unhideWhenUsed="0"/>
+    <w:lsdException w:name="Colorful Grid" w:semiHidden="0" w:uiPriority="73" w:unhideWhenUsed="0"/>
+    <w:lsdException w:name="Light Shading Accent 1" w:semiHidden="0" w:uiPriority="60" w:unhideWhenUsed="0"/>
+    <w:lsdException w:name="Light List Accent 1" w:semiHidden="0" w:uiPriority="61" w:unhideWhenUsed="0"/>
+    <w:lsdException w:name="Light Grid Accent 1" w:semiHidden="0" w:uiPriority="62" w:unhideWhenUsed="0"/>
+    <w:lsdException w:name="Medium Shading 1 Accent 1" w:semiHidden="0" w:uiPriority="63" w:unhideWhenUsed="0"/>
+    <w:lsdException w:name="Medium Shading 2 Accent 1" w:semiHidden="0" w:uiPriority="64" w:unhideWhenUsed="0"/>
+    <w:lsdException w:name="Medium List 1 Accent 1" w:semiHidden="0" w:uiPriority="65" w:unhideWhenUsed="0"/>
+    <w:lsdException w:name="Revision" w:unhideWhenUsed="0"/>
+    <w:lsdException w:name="List Paragraph" w:semiHidden="0" w:uiPriority="34" w:unhideWhenUsed="0" w:qFormat="1"/>
+    <w:lsdException w:name="Quote" w:semiHidden="0" w:uiPriority="29" w:unhideWhenUsed="0"/>
+    <w:lsdException w:name="Intense Quote" w:semiHidden="0" w:uiPriority="30" w:unhideWhenUsed="0"/>
+    <w:lsdException w:name="Medium List 2 Accent 1" w:semiHidden="0" w:uiPriority="66" w:unhideWhenUsed="0"/>
+    <w:lsdException w:name="Medium Grid 1 Accent 1" w:semiHidden="0" w:uiPriority="67" w:unhideWhenUsed="0"/>
+    <w:lsdException w:name="Medium Grid 2 Accent 1" w:semiHidden="0" w:uiPriority="68" w:unhideWhenUsed="0"/>
+    <w:lsdException w:name="Medium Grid 3 Accent 1" w:semiHidden="0" w:uiPriority="69" w:unhideWhenUsed="0"/>
+    <w:lsdException w:name="Dark List Accent 1" w:semiHidden="0" w:uiPriority="70" w:unhideWhenUsed="0"/>
+    <w:lsdException w:name="Colorful Shading Accent 1" w:semiHidden="0" w:uiPriority="71" w:unhideWhenUsed="0"/>
+    <w:lsdException w:name="Colorful List Accent 1" w:semiHidden="0" w:uiPriority="72" w:unhideWhenUsed="0"/>
+    <w:lsdException w:name="Colorful Grid Accent 1" w:semiHidden="0" w:uiPriority="73" w:unhideWhenUsed="0"/>
+    <w:lsdException w:name="Light Shading Accent 2" w:semiHidden="0" w:uiPriority="60" w:unhideWhenUsed="0"/>
+    <w:lsdException w:name="Light List Accent 2" w:semiHidden="0" w:uiPriority="61" w:unhideWhenUsed="0"/>
+    <w:lsdException w:name="Light Grid Accent 2" w:semiHidden="0" w:uiPriority="62" w:unhideWhenUsed="0"/>
+    <w:lsdException w:name="Medium Shading 1 Accent 2" w:semiHidden="0" w:uiPriority="63" w:unhideWhenUsed="0"/>
+    <w:lsdException w:name="Medium Shading 2 Accent 2" w:semiHidden="0" w:uiPriority="64" w:unhideWhenUsed="0"/>
+    <w:lsdException w:name="Medium List 1 Accent 2" w:semiHidden="0" w:uiPriority="65" w:unhideWhenUsed="0"/>
+    <w:lsdException w:name="Medium List 2 Accent 2" w:semiHidden="0" w:uiPriority="66" w:unhideWhenUsed="0"/>
+    <w:lsdException w:name="Medium Grid 1 Accent 2" w:semiHidden="0" w:uiPriority="67" w:unhideWhenUsed="0"/>
+    <w:lsdException w:name="Medium Grid 2 Accent 2" w:semiHidden="0" w:uiPriority="68" w:unhideWhenUsed="0"/>
+    <w:lsdException w:name="Medium Grid 3 Accent 2" w:semiHidden="0" w:uiPriority="69" w:unhideWhenUsed="0"/>
+    <w:lsdException w:name="Dark List Accent 2" w:semiHidden="0" w:uiPriority="70" w:unhideWhenUsed="0"/>
+    <w:lsdException w:name="Colorful Shading Accent 2" w:semiHidden="0" w:uiPriority="71" w:unhideWhenUsed="0"/>
+    <w:lsdException w:name="Colorful List Accent 2" w:semiHidden="0" w:uiPriority="72" w:unhideWhenUsed="0"/>
+    <w:lsdException w:name="Colorful Grid Accent 2" w:semiHidden="0" w:uiPriority="73" w:unhideWhenUsed="0"/>
+    <w:lsdException w:name="Light Shading Accent 3" w:semiHidden="0" w:uiPriority="60" w:unhideWhenUsed="0"/>
+    <w:lsdException w:name="Light List Accent 3" w:semiHidden="0" w:uiPriority="61" w:unhideWhenUsed="0"/>
+    <w:lsdException w:name="Light Grid Accent 3" w:semiHidden="0" w:uiPriority="62" w:unhideWhenUsed="0"/>
+    <w:lsdException w:name="Medium Shading 1 Accent 3" w:semiHidden="0" w:uiPriority="63" w:unhideWhenUsed="0"/>
+    <w:lsdException w:name="Medium Shading 2 Accent 3" w:semiHidden="0" w:uiPriority="64" w:unhideWhenUsed="0"/>
+    <w:lsdException w:name="Medium List 1 Accent 3" w:semiHidden="0" w:uiPriority="65" w:unhideWhenUsed="0"/>
+    <w:lsdException w:name="Medium List 2 Accent 3" w:semiHidden="0" w:uiPriority="66" w:unhideWhenUsed="0"/>
+    <w:lsdException w:name="Medium Grid 1 Accent 3" w:semiHidden="0" w:uiPriority="67" w:unhideWhenUsed="0"/>
+    <w:lsdException w:name="Medium Grid 2 Accent 3" w:semiHidden="0" w:uiPriority="68" w:unhideWhenUsed="0"/>
+    <w:lsdException w:name="Medium Grid 3 Accent 3" w:semiHidden="0" w:uiPriority="69" w:unhideWhenUsed="0"/>
+    <w:lsdException w:name="Dark List Accent 3" w:semiHidden="0" w:uiPriority="70" w:unhideWhenUsed="0"/>
+    <w:lsdException w:name="Colorful Shading Accent 3" w:semiHidden="0" w:uiPriority="71" w:unhideWhenUsed="0"/>
+    <w:lsdException w:name="Colorful List Accent 3" w:semiHidden="0" w:uiPriority="72" w:unhideWhenUsed="0"/>
+    <w:lsdException w:name="Colorful Grid Accent 3" w:semiHidden="0" w:uiPriority="73" w:unhideWhenUsed="0"/>
+    <w:lsdException w:name="Light Shading Accent 4" w:semiHidden="0" w:uiPriority="60" w:unhideWhenUsed="0"/>
+    <w:lsdException w:name="Light List Accent 4" w:semiHidden="0" w:uiPriority="61" w:unhideWhenUsed="0"/>
+    <w:lsdException w:name="Light Grid Accent 4" w:semiHidden="0" w:uiPriority="62" w:unhideWhenUsed="0"/>
+    <w:lsdException w:name="Medium Shading 1 Accent 4" w:semiHidden="0" w:uiPriority="63" w:unhideWhenUsed="0"/>
+    <w:lsdException w:name="Medium Shading 2 Accent 4" w:semiHidden="0" w:uiPriority="64" w:unhideWhenUsed="0"/>
+    <w:lsdException w:name="Medium List 1 Accent 4" w:semiHidden="0" w:uiPriority="65" w:unhideWhenUsed="0"/>
+    <w:lsdException w:name="Medium List 2 Accent 4" w:semiHidden="0" w:uiPriority="66" w:unhideWhenUsed="0"/>
+    <w:lsdException w:name="Medium Grid 1 Accent 4" w:semiHidden="0" w:uiPriority="67" w:unhideWhenUsed="0"/>
+    <w:lsdException w:name="Medium Grid 2 Accent 4" w:semiHidden="0" w:uiPriority="68" w:unhideWhenUsed="0"/>
+    <w:lsdException w:name="Medium Grid 3 Accent 4" w:semiHidden="0" w:uiPriority="69" w:unhideWhenUsed="0"/>
+    <w:lsdException w:name="Dark List Accent 4" w:semiHidden="0" w:uiPriority="70" w:unhideWhenUsed="0"/>
+    <w:lsdException w:name="Colorful Shading Accent 4" w:semiHidden="0" w:uiPriority="71" w:unhideWhenUsed="0"/>
+    <w:lsdException w:name="Colorful List Accent 4" w:semiHidden="0" w:uiPriority="72" w:unhideWhenUsed="0"/>
+    <w:lsdException w:name="Colorful Grid Accent 4" w:semiHidden="0" w:uiPriority="73" w:unhideWhenUsed="0"/>
+    <w:lsdException w:name="Light Shading Accent 5" w:semiHidden="0" w:uiPriority="60" w:unhideWhenUsed="0"/>
+    <w:lsdException w:name="Light List Accent 5" w:semiHidden="0" w:uiPriority="61" w:unhideWhenUsed="0"/>
+    <w:lsdException w:name="Light Grid Accent 5" w:semiHidden="0" w:uiPriority="62" w:unhideWhenUsed="0"/>
+    <w:lsdException w:name="Medium Shading 1 Accent 5" w:semiHidden="0" w:uiPriority="63" w:unhideWhenUsed="0"/>
+    <w:lsdException w:name="Medium Shading 2 Accent 5" w:semiHidden="0" w:uiPriority="64" w:unhideWhenUsed="0"/>
+    <w:lsdException w:name="Medium List 1 Accent 5" w:semiHidden="0" w:uiPriority="65" w:unhideWhenUsed="0"/>
+    <w:lsdException w:name="Medium List 2 Accent 5" w:semiHidden="0" w:uiPriority="66" w:unhideWhenUsed="0"/>
+    <w:lsdException w:name="Medium Grid 1 Accent 5" w:semiHidden="0" w:uiPriority="67" w:unhideWhenUsed="0"/>
+    <w:lsdException w:name="Medium Grid 2 Accent 5" w:semiHidden="0" w:uiPriority="68" w:unhideWhenUsed="0"/>
+    <w:lsdException w:name="Medium Grid 3 Accent 5" w:semiHidden="0" w:uiPriority="69" w:unhideWhenUsed="0"/>
+    <w:lsdException w:name="Dark List Accent 5" w:semiHidden="0" w:uiPriority="70" w:unhideWhenUsed="0"/>
+    <w:lsdException w:name="Colorful Shading Accent 5" w:semiHidden="0" w:uiPriority="71" w:unhideWhenUsed="0"/>
+    <w:lsdException w:name="Colorful List Accent 5" w:semiHidden="0" w:uiPriority="72" w:unhideWhenUsed="0"/>
+    <w:lsdException w:name="Colorful Grid Accent 5" w:semiHidden="0" w:uiPriority="73" w:unhideWhenUsed="0"/>
+    <w:lsdException w:name="Light Shading Accent 6" w:semiHidden="0" w:uiPriority="60" w:unhideWhenUsed="0"/>
+    <w:lsdException w:name="Light List Accent 6" w:semiHidden="0" w:uiPriority="61" w:unhideWhenUsed="0"/>
+    <w:lsdException w:name="Light Grid Accent 6" w:semiHidden="0" w:uiPriority="62" w:unhideWhenUsed="0"/>
+    <w:lsdException w:name="Medium Shading 1 Accent 6" w:semiHidden="0" w:uiPriority="63" w:unhideWhenUsed="0"/>
+    <w:lsdException w:name="Medium Shading 2 Accent 6" w:semiHidden="0" w:uiPriority="64" w:unhideWhenUsed="0"/>
+    <w:lsdException w:name="Medium List 1 Accent 6" w:semiHidden="0" w:uiPriority="65" w:unhideWhenUsed="0"/>
+    <w:lsdException w:name="Medium List 2 Accent 6" w:semiHidden="0" w:uiPriority="66" w:unhideWhenUsed="0"/>
+    <w:lsdException w:name="Medium Grid 1 Accent 6" w:semiHidden="0" w:uiPriority="67" w:unhideWhenUsed="0"/>
+    <w:lsdException w:name="Medium Grid 2 Accent 6" w:semiHidden="0" w:uiPriority="68" w:unhideWhenUsed="0"/>
+    <w:lsdException w:name="Medium Grid 3 Accent 6" w:semiHidden="0" w:uiPriority="69" w:unhideWhenUsed="0"/>
+    <w:lsdException w:name="Dark List Accent 6" w:semiHidden="0" w:uiPriority="70" w:unhideWhenUsed="0"/>
+    <w:lsdException w:name="Colorful Shading Accent 6" w:semiHidden="0" w:uiPriority="71" w:unhideWhenUsed="0"/>
+    <w:lsdException w:name="Colorful List Accent 6" w:semiHidden="0" w:uiPriority="72" w:unhideWhenUsed="0"/>
+    <w:lsdException w:name="Colorful Grid Accent 6" w:semiHidden="0" w:uiPriority="73" w:unhideWhenUsed="0"/>
+    <w:lsdException w:name="Subtle Emphasis" w:semiHidden="0" w:uiPriority="19" w:unhideWhenUsed="0"/>
+    <w:lsdException w:name="Intense Emphasis" w:semiHidden="0" w:uiPriority="21" w:unhideWhenUsed="0"/>
+    <w:lsdException w:name="Subtle Reference" w:semiHidden="0" w:uiPriority="31" w:unhideWhenUsed="0"/>
+    <w:lsdException w:name="Intense Reference" w:semiHidden="0" w:uiPriority="32" w:unhideWhenUsed="0"/>
+    <w:lsdException w:name="Book Title" w:semiHidden="0" w:uiPriority="33" w:unhideWhenUsed="0"/>
+    <w:lsdException w:name="Bibliography" w:uiPriority="37"/>
+    <w:lsdException w:name="TOC Heading" w:uiPriority="39" w:qFormat="1"/>
   </w:latentStyles>
   <w:style w:type="paragraph" w:default="1" w:styleId="Normal">
     <w:name w:val="Normal"/>
@@ -18180,7 +18608,7 @@
 </file>
 
 <file path=customXml/itemProps1.xml><?xml version="1.0" encoding="utf-8"?>
-<ds:datastoreItem xmlns:ds="http://schemas.openxmlformats.org/officeDocument/2006/customXml" ds:itemID="{3F594509-7547-4B8F-8A03-DD8009490335}">
+<ds:datastoreItem xmlns:ds="http://schemas.openxmlformats.org/officeDocument/2006/customXml" ds:itemID="{FC06C8F9-E99B-486F-A264-43AFE06BBF13}">
   <ds:schemaRefs>
     <ds:schemaRef ds:uri="http://schemas.openxmlformats.org/officeDocument/2006/bibliography"/>
   </ds:schemaRefs>

</xml_diff>